<commit_message>
edited cmd file added day 1
</commit_message>
<xml_diff>
--- a/Command line Module.docx
+++ b/Command line Module.docx
@@ -29,7 +29,7 @@
                     </pic:cNvPicPr>
                   </pic:nvPicPr>
                   <pic:blipFill>
-                    <a:blip r:embed="rId7" cstate="print">
+                    <a:blip r:embed="rId9" cstate="print">
                       <a:extLst>
                         <a:ext uri="{28A0092B-C50C-407E-A947-70E740481C1C}">
                           <a14:useLocalDpi xmlns:a14="http://schemas.microsoft.com/office/drawing/2010/main" val="0"/>
@@ -84,10 +84,47 @@
     <w:p>
       <w:pPr>
         <w:jc w:val="center"/>
+        <w:rPr>
+          <w:rFonts w:ascii="Ubuntu Mono derivative Powerlin" w:hAnsi="Ubuntu Mono derivative Powerlin"/>
+          <w:b/>
+          <w:sz w:val="44"/>
+          <w:szCs w:val="44"/>
+        </w:rPr>
+      </w:pPr>
+    </w:p>
+    <w:p>
+      <w:pPr>
+        <w:jc w:val="center"/>
+        <w:rPr>
+          <w:rFonts w:ascii="Ubuntu Mono derivative Powerlin" w:hAnsi="Ubuntu Mono derivative Powerlin"/>
+          <w:b/>
+          <w:sz w:val="44"/>
+          <w:szCs w:val="44"/>
+        </w:rPr>
+      </w:pPr>
+    </w:p>
+    <w:p>
+      <w:pPr>
+        <w:jc w:val="center"/>
       </w:pPr>
       <w:r>
         <w:t>I really don’t know how long this will take so buckle up!</w:t>
       </w:r>
+    </w:p>
+    <w:p>
+      <w:pPr>
+        <w:jc w:val="center"/>
+      </w:pPr>
+    </w:p>
+    <w:p>
+      <w:pPr>
+        <w:jc w:val="center"/>
+      </w:pPr>
+    </w:p>
+    <w:p>
+      <w:pPr>
+        <w:jc w:val="center"/>
+      </w:pPr>
     </w:p>
     <w:tbl>
       <w:tblPr>
@@ -300,8 +337,6 @@
                 <w:szCs w:val="24"/>
               </w:rPr>
             </w:pPr>
-            <w:bookmarkStart w:id="0" w:name="_GoBack"/>
-            <w:bookmarkEnd w:id="0"/>
             <w:r>
               <w:rPr>
                 <w:rFonts w:ascii="Times New Roman" w:eastAsia="Times New Roman" w:hAnsi="Times New Roman" w:cs="Times New Roman"/>
@@ -1110,6 +1145,18 @@
       </w:r>
     </w:p>
     <w:p>
+      <w:pPr>
+        <w:pStyle w:val="ListParagraph"/>
+        <w:numPr>
+          <w:ilvl w:val="0"/>
+          <w:numId w:val="10"/>
+        </w:numPr>
+        <w:rPr>
+          <w:b/>
+          <w:sz w:val="48"/>
+          <w:szCs w:val="48"/>
+        </w:rPr>
+      </w:pPr>
       <w:r>
         <w:br w:type="page"/>
       </w:r>
@@ -1117,40 +1164,88 @@
     <w:p>
       <w:pPr>
         <w:jc w:val="center"/>
+        <w:rPr>
+          <w:b/>
+          <w:sz w:val="32"/>
+          <w:szCs w:val="32"/>
+        </w:rPr>
       </w:pPr>
       <w:r>
+        <w:rPr>
+          <w:b/>
+          <w:sz w:val="32"/>
+          <w:szCs w:val="32"/>
+        </w:rPr>
         <w:lastRenderedPageBreak/>
-        <w:t xml:space="preserve">Module on command line and </w:t>
-      </w:r>
-      <w:r>
-        <w:t>Linux</w:t>
+        <w:t>Day 1</w:t>
       </w:r>
     </w:p>
     <w:p>
       <w:pPr>
+        <w:pStyle w:val="ListParagraph"/>
+        <w:numPr>
+          <w:ilvl w:val="0"/>
+          <w:numId w:val="10"/>
+        </w:numPr>
         <w:rPr>
           <w:b/>
-          <w:bCs/>
+          <w:sz w:val="48"/>
+          <w:szCs w:val="48"/>
         </w:rPr>
       </w:pPr>
       <w:r>
         <w:rPr>
           <w:b/>
-          <w:bCs/>
+          <w:color w:val="7030A0"/>
+          <w:sz w:val="48"/>
+          <w:szCs w:val="48"/>
         </w:rPr>
-        <w:t xml:space="preserve">Basic </w:t>
+        <w:t>What is Terminal?</w:t>
+      </w:r>
+    </w:p>
+    <w:p>
+      <w:pPr>
+        <w:pStyle w:val="ListParagraph"/>
+        <w:rPr>
+          <w:b/>
+        </w:rPr>
+      </w:pPr>
+      <w:r>
+        <w:rPr>
+          <w:b/>
+        </w:rPr>
+        <w:t xml:space="preserve">Terminal aka command line aka command line interface (CLI) </w:t>
       </w:r>
       <w:r>
         <w:rPr>
           <w:b/>
-          <w:bCs/>
         </w:rPr>
-        <w:t>Commands</w:t>
+        <w:t xml:space="preserve">is the oldest interface of known in computer history. It is used </w:t>
       </w:r>
       <w:r>
         <w:rPr>
           <w:b/>
-          <w:bCs/>
+        </w:rPr>
+        <w:t>to receive </w:t>
+      </w:r>
+      <w:hyperlink r:id="rId10" w:tooltip="Command (computing)" w:history="1">
+        <w:r>
+          <w:rPr>
+            <w:rStyle w:val="Hyperlink"/>
+            <w:b/>
+          </w:rPr>
+          <w:t>commands</w:t>
+        </w:r>
+      </w:hyperlink>
+      <w:r>
+        <w:rPr>
+          <w:b/>
+        </w:rPr>
+        <w:t> from a user in the form of lines of text.</w:t>
+      </w:r>
+      <w:r>
+        <w:rPr>
+          <w:b/>
         </w:rPr>
         <w:t xml:space="preserve"> </w:t>
       </w:r>
@@ -1158,47 +1253,596 @@
     <w:p>
       <w:pPr>
         <w:pStyle w:val="ListParagraph"/>
-        <w:numPr>
-          <w:ilvl w:val="0"/>
-          <w:numId w:val="5"/>
-        </w:numPr>
         <w:rPr>
           <w:b/>
-          <w:bCs/>
         </w:rPr>
       </w:pPr>
       <w:r>
         <w:rPr>
           <w:b/>
-          <w:bCs/>
         </w:rPr>
-        <w:t>alias</w:t>
+        <w:t>Now a days Graphical user interfaces (GUI) is trending and many users practice using GUI but terminal stands a vital role when you’re a developer because it has many real world applications.</w:t>
+      </w:r>
+      <w:r>
+        <w:rPr>
+          <w:b/>
+        </w:rPr>
+        <w:tab/>
+      </w:r>
+    </w:p>
+    <w:p>
+      <w:pPr>
+        <w:pStyle w:val="ListParagraph"/>
+        <w:rPr>
+          <w:b/>
+        </w:rPr>
+      </w:pPr>
+      <w:r>
+        <w:rPr>
+          <w:b/>
+        </w:rPr>
+        <w:t>Terminal is known in many names across various platforms like</w:t>
+      </w:r>
+    </w:p>
+    <w:tbl>
+      <w:tblPr>
+        <w:tblStyle w:val="TableGrid"/>
+        <w:tblW w:w="0" w:type="auto"/>
+        <w:tblInd w:w="1548" w:type="dxa"/>
+        <w:tblLook w:val="04A0" w:firstRow="1" w:lastRow="0" w:firstColumn="1" w:lastColumn="0" w:noHBand="0" w:noVBand="1"/>
+      </w:tblPr>
+      <w:tblGrid>
+        <w:gridCol w:w="2665"/>
+        <w:gridCol w:w="2285"/>
+        <w:gridCol w:w="2588"/>
+      </w:tblGrid>
+      <w:tr>
+        <w:trPr>
+          <w:trHeight w:val="439"/>
+        </w:trPr>
+        <w:tc>
+          <w:tcPr>
+            <w:tcW w:w="2665" w:type="dxa"/>
+            <w:tcBorders>
+              <w:bottom w:val="single" w:sz="4" w:space="0" w:color="auto"/>
+            </w:tcBorders>
+          </w:tcPr>
+          <w:p>
+            <w:pPr>
+              <w:jc w:val="center"/>
+            </w:pPr>
+            <w:r>
+              <w:t>platform</w:t>
+            </w:r>
+          </w:p>
+        </w:tc>
+        <w:tc>
+          <w:tcPr>
+            <w:tcW w:w="2285" w:type="dxa"/>
+          </w:tcPr>
+          <w:p>
+            <w:pPr>
+              <w:jc w:val="center"/>
+            </w:pPr>
+            <w:r>
+              <w:t>Names</w:t>
+            </w:r>
+          </w:p>
+        </w:tc>
+        <w:tc>
+          <w:tcPr>
+            <w:tcW w:w="2588" w:type="dxa"/>
+          </w:tcPr>
+          <w:p>
+            <w:pPr>
+              <w:jc w:val="center"/>
+            </w:pPr>
+            <w:r>
+              <w:t>images</w:t>
+            </w:r>
+          </w:p>
+        </w:tc>
+      </w:tr>
+      <w:tr>
+        <w:trPr>
+          <w:trHeight w:val="1654"/>
+        </w:trPr>
+        <w:tc>
+          <w:tcPr>
+            <w:tcW w:w="2665" w:type="dxa"/>
+            <w:tcBorders>
+              <w:top w:val="single" w:sz="4" w:space="0" w:color="auto"/>
+            </w:tcBorders>
+          </w:tcPr>
+          <w:p>
+            <w:pPr>
+              <w:jc w:val="center"/>
+            </w:pPr>
+            <w:r>
+              <w:t>Windows</w:t>
+            </w:r>
+          </w:p>
+          <w:p>
+            <w:pPr>
+              <w:jc w:val="center"/>
+            </w:pPr>
+            <w:r>
+              <w:drawing>
+                <wp:inline distT="0" distB="0" distL="0" distR="0" wp14:anchorId="165AAAF4" wp14:editId="2F5CFFD3">
+                  <wp:extent cx="1411242" cy="793775"/>
+                  <wp:effectExtent l="0" t="0" r="0" b="6350"/>
+                  <wp:docPr id="3" name="Picture 3" descr="Windows logo and symbol, meaning, history, PNG"/>
+                  <wp:cNvGraphicFramePr>
+                    <a:graphicFrameLocks xmlns:a="http://schemas.openxmlformats.org/drawingml/2006/main" noChangeAspect="1"/>
+                  </wp:cNvGraphicFramePr>
+                  <a:graphic xmlns:a="http://schemas.openxmlformats.org/drawingml/2006/main">
+                    <a:graphicData uri="http://schemas.openxmlformats.org/drawingml/2006/picture">
+                      <pic:pic xmlns:pic="http://schemas.openxmlformats.org/drawingml/2006/picture">
+                        <pic:nvPicPr>
+                          <pic:cNvPr id="0" name="Picture 6" descr="Windows logo and symbol, meaning, history, PNG"/>
+                          <pic:cNvPicPr>
+                            <a:picLocks noChangeAspect="1" noChangeArrowheads="1"/>
+                          </pic:cNvPicPr>
+                        </pic:nvPicPr>
+                        <pic:blipFill>
+                          <a:blip r:embed="rId11" cstate="print">
+                            <a:extLst>
+                              <a:ext uri="{28A0092B-C50C-407E-A947-70E740481C1C}">
+                                <a14:useLocalDpi xmlns:a14="http://schemas.microsoft.com/office/drawing/2010/main" val="0"/>
+                              </a:ext>
+                            </a:extLst>
+                          </a:blip>
+                          <a:srcRect/>
+                          <a:stretch>
+                            <a:fillRect/>
+                          </a:stretch>
+                        </pic:blipFill>
+                        <pic:spPr bwMode="auto">
+                          <a:xfrm flipV="1">
+                            <a:off x="0" y="0"/>
+                            <a:ext cx="1412465" cy="794463"/>
+                          </a:xfrm>
+                          <a:prstGeom prst="rect">
+                            <a:avLst/>
+                          </a:prstGeom>
+                          <a:noFill/>
+                          <a:ln>
+                            <a:noFill/>
+                          </a:ln>
+                        </pic:spPr>
+                      </pic:pic>
+                    </a:graphicData>
+                  </a:graphic>
+                </wp:inline>
+              </w:drawing>
+            </w:r>
+          </w:p>
+        </w:tc>
+        <w:tc>
+          <w:tcPr>
+            <w:tcW w:w="2285" w:type="dxa"/>
+          </w:tcPr>
+          <w:p>
+            <w:pPr>
+              <w:jc w:val="center"/>
+            </w:pPr>
+            <w:r>
+              <w:t>Command prompt*</w:t>
+            </w:r>
+          </w:p>
+          <w:p>
+            <w:pPr>
+              <w:jc w:val="center"/>
+            </w:pPr>
+            <w:r>
+              <w:t>PowerShell</w:t>
+            </w:r>
+          </w:p>
+          <w:p>
+            <w:pPr>
+              <w:jc w:val="center"/>
+            </w:pPr>
+            <w:r>
+              <w:t>Terminal</w:t>
+            </w:r>
+            <w:r>
+              <w:t>**</w:t>
+            </w:r>
+          </w:p>
+        </w:tc>
+        <w:tc>
+          <w:tcPr>
+            <w:tcW w:w="2588" w:type="dxa"/>
+          </w:tcPr>
+          <w:p>
+            <w:pPr>
+              <w:jc w:val="center"/>
+            </w:pPr>
+            <w:hyperlink r:id="rId12" w:history="1">
+              <w:r>
+                <w:rPr>
+                  <w:rStyle w:val="Hyperlink"/>
+                </w:rPr>
+                <w:t>POWERSHELL</w:t>
+              </w:r>
+            </w:hyperlink>
+          </w:p>
+          <w:p>
+            <w:pPr>
+              <w:jc w:val="center"/>
+            </w:pPr>
+          </w:p>
+          <w:p>
+            <w:pPr>
+              <w:jc w:val="center"/>
+            </w:pPr>
+            <w:hyperlink r:id="rId13" w:history="1">
+              <w:r>
+                <w:rPr>
+                  <w:rStyle w:val="Hyperlink"/>
+                </w:rPr>
+                <w:t>COMMAND PROMPT</w:t>
+              </w:r>
+            </w:hyperlink>
+          </w:p>
+          <w:p>
+            <w:pPr>
+              <w:jc w:val="center"/>
+            </w:pPr>
+          </w:p>
+          <w:p>
+            <w:pPr>
+              <w:jc w:val="center"/>
+            </w:pPr>
+          </w:p>
+        </w:tc>
+      </w:tr>
+      <w:tr>
+        <w:trPr>
+          <w:trHeight w:val="2105"/>
+        </w:trPr>
+        <w:tc>
+          <w:tcPr>
+            <w:tcW w:w="2665" w:type="dxa"/>
+          </w:tcPr>
+          <w:p>
+            <w:pPr>
+              <w:jc w:val="center"/>
+            </w:pPr>
+            <w:r>
+              <w:t xml:space="preserve">Mac </w:t>
+            </w:r>
+            <w:r>
+              <w:t>OS</w:t>
+            </w:r>
+          </w:p>
+          <w:p>
+            <w:pPr>
+              <w:jc w:val="center"/>
+            </w:pPr>
+            <w:r>
+              <w:rPr>
+                <w:noProof/>
+              </w:rPr>
+              <w:drawing>
+                <wp:inline distT="0" distB="0" distL="0" distR="0" wp14:anchorId="4D9012C6" wp14:editId="2B2D20C7">
+                  <wp:extent cx="1555332" cy="1166385"/>
+                  <wp:effectExtent l="0" t="0" r="0" b="0"/>
+                  <wp:docPr id="4" name="Picture 4" descr="Mac os Logos"/>
+                  <wp:cNvGraphicFramePr>
+                    <a:graphicFrameLocks xmlns:a="http://schemas.openxmlformats.org/drawingml/2006/main" noChangeAspect="1"/>
+                  </wp:cNvGraphicFramePr>
+                  <a:graphic xmlns:a="http://schemas.openxmlformats.org/drawingml/2006/main">
+                    <a:graphicData uri="http://schemas.openxmlformats.org/drawingml/2006/picture">
+                      <pic:pic xmlns:pic="http://schemas.openxmlformats.org/drawingml/2006/picture">
+                        <pic:nvPicPr>
+                          <pic:cNvPr id="0" name="Picture 8" descr="Mac os Logos"/>
+                          <pic:cNvPicPr>
+                            <a:picLocks noChangeAspect="1" noChangeArrowheads="1"/>
+                          </pic:cNvPicPr>
+                        </pic:nvPicPr>
+                        <pic:blipFill>
+                          <a:blip r:embed="rId14" cstate="print">
+                            <a:extLst>
+                              <a:ext uri="{28A0092B-C50C-407E-A947-70E740481C1C}">
+                                <a14:useLocalDpi xmlns:a14="http://schemas.microsoft.com/office/drawing/2010/main" val="0"/>
+                              </a:ext>
+                            </a:extLst>
+                          </a:blip>
+                          <a:srcRect/>
+                          <a:stretch>
+                            <a:fillRect/>
+                          </a:stretch>
+                        </pic:blipFill>
+                        <pic:spPr bwMode="auto">
+                          <a:xfrm>
+                            <a:off x="0" y="0"/>
+                            <a:ext cx="1556128" cy="1166982"/>
+                          </a:xfrm>
+                          <a:prstGeom prst="rect">
+                            <a:avLst/>
+                          </a:prstGeom>
+                          <a:noFill/>
+                          <a:ln>
+                            <a:noFill/>
+                          </a:ln>
+                        </pic:spPr>
+                      </pic:pic>
+                    </a:graphicData>
+                  </a:graphic>
+                </wp:inline>
+              </w:drawing>
+            </w:r>
+          </w:p>
+        </w:tc>
+        <w:tc>
+          <w:tcPr>
+            <w:tcW w:w="2285" w:type="dxa"/>
+          </w:tcPr>
+          <w:p>
+            <w:pPr>
+              <w:jc w:val="center"/>
+            </w:pPr>
+            <w:r>
+              <w:t>Terminal</w:t>
+            </w:r>
+          </w:p>
+          <w:p>
+            <w:pPr>
+              <w:jc w:val="center"/>
+            </w:pPr>
+            <w:r>
+              <w:t xml:space="preserve">Xterm </w:t>
+            </w:r>
+          </w:p>
+          <w:p>
+            <w:pPr>
+              <w:jc w:val="center"/>
+            </w:pPr>
+          </w:p>
+        </w:tc>
+        <w:tc>
+          <w:tcPr>
+            <w:tcW w:w="2588" w:type="dxa"/>
+          </w:tcPr>
+          <w:p>
+            <w:pPr>
+              <w:jc w:val="center"/>
+            </w:pPr>
+            <w:hyperlink r:id="rId15" w:history="1">
+              <w:r>
+                <w:rPr>
+                  <w:rStyle w:val="Hyperlink"/>
+                </w:rPr>
+                <w:t>TER</w:t>
+              </w:r>
+              <w:r>
+                <w:rPr>
+                  <w:rStyle w:val="Hyperlink"/>
+                </w:rPr>
+                <w:t>M</w:t>
+              </w:r>
+              <w:r>
+                <w:rPr>
+                  <w:rStyle w:val="Hyperlink"/>
+                </w:rPr>
+                <w:t>INAL</w:t>
+              </w:r>
+            </w:hyperlink>
+          </w:p>
+        </w:tc>
+      </w:tr>
+      <w:tr>
+        <w:trPr>
+          <w:trHeight w:val="2105"/>
+        </w:trPr>
+        <w:tc>
+          <w:tcPr>
+            <w:tcW w:w="2665" w:type="dxa"/>
+          </w:tcPr>
+          <w:p>
+            <w:pPr>
+              <w:jc w:val="center"/>
+            </w:pPr>
+            <w:r>
+              <w:t>Linux</w:t>
+            </w:r>
+          </w:p>
+          <w:p>
+            <w:pPr>
+              <w:jc w:val="center"/>
+            </w:pPr>
+            <w:r>
+              <w:rPr>
+                <w:noProof/>
+              </w:rPr>
+              <w:drawing>
+                <wp:inline distT="0" distB="0" distL="0" distR="0" wp14:anchorId="50C9058B" wp14:editId="4AE6991C">
+                  <wp:extent cx="1128156" cy="1128156"/>
+                  <wp:effectExtent l="0" t="0" r="0" b="0"/>
+                  <wp:docPr id="5" name="Picture 5" descr="Linux logo - Free animals icons"/>
+                  <wp:cNvGraphicFramePr>
+                    <a:graphicFrameLocks xmlns:a="http://schemas.openxmlformats.org/drawingml/2006/main" noChangeAspect="1"/>
+                  </wp:cNvGraphicFramePr>
+                  <a:graphic xmlns:a="http://schemas.openxmlformats.org/drawingml/2006/main">
+                    <a:graphicData uri="http://schemas.openxmlformats.org/drawingml/2006/picture">
+                      <pic:pic xmlns:pic="http://schemas.openxmlformats.org/drawingml/2006/picture">
+                        <pic:nvPicPr>
+                          <pic:cNvPr id="0" name="Picture 10" descr="Linux logo - Free animals icons"/>
+                          <pic:cNvPicPr>
+                            <a:picLocks noChangeAspect="1" noChangeArrowheads="1"/>
+                          </pic:cNvPicPr>
+                        </pic:nvPicPr>
+                        <pic:blipFill>
+                          <a:blip r:embed="rId16" cstate="print">
+                            <a:extLst>
+                              <a:ext uri="{28A0092B-C50C-407E-A947-70E740481C1C}">
+                                <a14:useLocalDpi xmlns:a14="http://schemas.microsoft.com/office/drawing/2010/main" val="0"/>
+                              </a:ext>
+                            </a:extLst>
+                          </a:blip>
+                          <a:srcRect/>
+                          <a:stretch>
+                            <a:fillRect/>
+                          </a:stretch>
+                        </pic:blipFill>
+                        <pic:spPr bwMode="auto">
+                          <a:xfrm>
+                            <a:off x="0" y="0"/>
+                            <a:ext cx="1128173" cy="1128173"/>
+                          </a:xfrm>
+                          <a:prstGeom prst="rect">
+                            <a:avLst/>
+                          </a:prstGeom>
+                          <a:noFill/>
+                          <a:ln>
+                            <a:noFill/>
+                          </a:ln>
+                        </pic:spPr>
+                      </pic:pic>
+                    </a:graphicData>
+                  </a:graphic>
+                </wp:inline>
+              </w:drawing>
+            </w:r>
+          </w:p>
+        </w:tc>
+        <w:tc>
+          <w:tcPr>
+            <w:tcW w:w="2285" w:type="dxa"/>
+          </w:tcPr>
+          <w:p>
+            <w:pPr>
+              <w:jc w:val="center"/>
+            </w:pPr>
+            <w:r>
+              <w:t>Gnome-terminal</w:t>
+            </w:r>
+          </w:p>
+          <w:p>
+            <w:pPr>
+              <w:jc w:val="center"/>
+            </w:pPr>
+            <w:r>
+              <w:t xml:space="preserve">Terminal </w:t>
+            </w:r>
+          </w:p>
+          <w:p>
+            <w:pPr>
+              <w:jc w:val="center"/>
+            </w:pPr>
+            <w:r>
+              <w:t xml:space="preserve">Xterm </w:t>
+            </w:r>
+          </w:p>
+          <w:p>
+            <w:pPr>
+              <w:jc w:val="center"/>
+            </w:pPr>
+            <w:r>
+              <w:t>(varies</w:t>
+            </w:r>
+            <w:r>
+              <w:t xml:space="preserve"> based</w:t>
+            </w:r>
+            <w:r>
+              <w:t xml:space="preserve"> on the flavor of </w:t>
+            </w:r>
+            <w:r>
+              <w:t>Linux</w:t>
+            </w:r>
+            <w:r>
+              <w:t>)</w:t>
+            </w:r>
+          </w:p>
+        </w:tc>
+        <w:tc>
+          <w:tcPr>
+            <w:tcW w:w="2588" w:type="dxa"/>
+          </w:tcPr>
+          <w:p>
+            <w:pPr>
+              <w:jc w:val="center"/>
+            </w:pPr>
+            <w:hyperlink r:id="rId17" w:history="1">
+              <w:r>
+                <w:rPr>
+                  <w:rStyle w:val="Hyperlink"/>
+                </w:rPr>
+                <w:t>GNOME TERMINAL</w:t>
+              </w:r>
+            </w:hyperlink>
+          </w:p>
+        </w:tc>
+      </w:tr>
+    </w:tbl>
+    <w:p>
+      <w:r>
+        <w:t xml:space="preserve">*command prompt is legacy software, users use </w:t>
+      </w:r>
+      <w:r>
+        <w:t>PowerShell</w:t>
+      </w:r>
+      <w:r>
+        <w:t xml:space="preserve"> instead</w:t>
+      </w:r>
+      <w:r>
+        <w:t xml:space="preserve">  </w:t>
       </w:r>
     </w:p>
     <w:p>
       <w:r>
-        <w:t xml:space="preserve">$ </w:t>
+        <w:t xml:space="preserve">** </w:t>
       </w:r>
-      <w:proofErr w:type="gramStart"/>
       <w:r>
-        <w:t>alias</w:t>
+        <w:t>Terminal</w:t>
       </w:r>
-      <w:proofErr w:type="gramEnd"/>
       <w:r>
-        <w:t xml:space="preserve"> </w:t>
+        <w:t xml:space="preserve"> app is a new app released by </w:t>
       </w:r>
-      <w:proofErr w:type="spellStart"/>
       <w:r>
-        <w:t>pd</w:t>
+        <w:t>Microsoft</w:t>
       </w:r>
-      <w:proofErr w:type="spellEnd"/>
+    </w:p>
+    <w:p>
+      <w:pPr>
+        <w:jc w:val="center"/>
+      </w:pPr>
+    </w:p>
+    <w:p/>
+    <w:p>
       <w:r>
-        <w:t>="pwd"</w:t>
+        <w:br w:type="page"/>
+      </w:r>
+    </w:p>
+    <w:p>
+      <w:pPr>
+        <w:pStyle w:val="ListParagraph"/>
+        <w:numPr>
+          <w:ilvl w:val="0"/>
+          <w:numId w:val="10"/>
+        </w:numPr>
+        <w:rPr>
+          <w:b/>
+          <w:color w:val="7030A0"/>
+          <w:sz w:val="48"/>
+          <w:szCs w:val="48"/>
+        </w:rPr>
+      </w:pPr>
+      <w:r>
+        <w:rPr>
+          <w:b/>
+          <w:color w:val="7030A0"/>
+          <w:sz w:val="48"/>
+          <w:szCs w:val="48"/>
+        </w:rPr>
+        <w:lastRenderedPageBreak/>
+        <w:t>Components of terminal</w:t>
       </w:r>
     </w:p>
     <w:p>
       <w:r>
-        <w:t>The alias command allows you to create keyboard shortcuts, or aliases, for commonly used commands.</w:t>
+        <w:t xml:space="preserve">Components of terminal varies from platform to platform, we’ll cover every platform here </w:t>
       </w:r>
     </w:p>
     <w:p>
@@ -1206,1716 +1850,458 @@
         <w:pStyle w:val="ListParagraph"/>
         <w:numPr>
           <w:ilvl w:val="0"/>
-          <w:numId w:val="5"/>
+          <w:numId w:val="16"/>
         </w:numPr>
-        <w:rPr>
-          <w:b/>
-          <w:bCs/>
-        </w:rPr>
       </w:pPr>
       <w:r>
-        <w:rPr>
-          <w:b/>
-          <w:bCs/>
-        </w:rPr>
-        <w:t>cd</w:t>
+        <w:t>Windows (PowerShell) :</w:t>
       </w:r>
     </w:p>
     <w:p>
+      <w:pPr>
+        <w:pStyle w:val="ListParagraph"/>
+      </w:pPr>
       <w:r>
-        <w:t xml:space="preserve">$ </w:t>
-      </w:r>
-      <w:proofErr w:type="gramStart"/>
-      <w:r>
-        <w:t>cd</w:t>
-      </w:r>
-      <w:proofErr w:type="gramEnd"/>
-      <w:r>
-        <w:t xml:space="preserve"> Desktop/</w:t>
+        <w:drawing>
+          <wp:inline distT="0" distB="0" distL="0" distR="0" wp14:anchorId="4AD3A8AA" wp14:editId="038A6EE8">
+            <wp:extent cx="5943600" cy="2574925"/>
+            <wp:effectExtent l="0" t="0" r="0" b="0"/>
+            <wp:docPr id="7" name="Picture 7"/>
+            <wp:cNvGraphicFramePr>
+              <a:graphicFrameLocks xmlns:a="http://schemas.openxmlformats.org/drawingml/2006/main" noChangeAspect="1"/>
+            </wp:cNvGraphicFramePr>
+            <a:graphic xmlns:a="http://schemas.openxmlformats.org/drawingml/2006/main">
+              <a:graphicData uri="http://schemas.openxmlformats.org/drawingml/2006/picture">
+                <pic:pic xmlns:pic="http://schemas.openxmlformats.org/drawingml/2006/picture">
+                  <pic:nvPicPr>
+                    <pic:cNvPr id="0" name=""/>
+                    <pic:cNvPicPr/>
+                  </pic:nvPicPr>
+                  <pic:blipFill>
+                    <a:blip r:embed="rId18"/>
+                    <a:stretch>
+                      <a:fillRect/>
+                    </a:stretch>
+                  </pic:blipFill>
+                  <pic:spPr>
+                    <a:xfrm>
+                      <a:off x="0" y="0"/>
+                      <a:ext cx="5943600" cy="2574925"/>
+                    </a:xfrm>
+                    <a:prstGeom prst="rect">
+                      <a:avLst/>
+                    </a:prstGeom>
+                  </pic:spPr>
+                </pic:pic>
+              </a:graphicData>
+            </a:graphic>
+          </wp:inline>
+        </w:drawing>
       </w:r>
     </w:p>
     <w:p>
-      <w:proofErr w:type="gramStart"/>
+      <w:pPr>
+        <w:pStyle w:val="ListParagraph"/>
+      </w:pPr>
+    </w:p>
+    <w:p>
+      <w:pPr>
+        <w:pStyle w:val="ListParagraph"/>
+      </w:pPr>
       <w:r>
-        <w:t>cd</w:t>
-      </w:r>
-      <w:proofErr w:type="gramEnd"/>
-      <w:r>
-        <w:t> takes a directory name as an argument, and switches into that directory.</w:t>
+        <w:t>This is PowerShell, The components is as follows:</w:t>
       </w:r>
     </w:p>
     <w:p>
+      <w:pPr>
+        <w:pStyle w:val="ListParagraph"/>
+      </w:pPr>
+      <w:bookmarkStart w:id="0" w:name="_GoBack"/>
+      <w:bookmarkEnd w:id="0"/>
+    </w:p>
+    <w:p>
+      <w:pPr>
+        <w:pStyle w:val="ListParagraph"/>
+        <w:numPr>
+          <w:ilvl w:val="4"/>
+          <w:numId w:val="17"/>
+        </w:numPr>
+      </w:pPr>
       <w:r>
-        <w:t xml:space="preserve">$ </w:t>
-      </w:r>
-      <w:proofErr w:type="gramStart"/>
-      <w:r>
-        <w:t>cd</w:t>
-      </w:r>
-      <w:proofErr w:type="gramEnd"/>
-      <w:r>
-        <w:t xml:space="preserve"> jan/memory</w:t>
+        <w:rPr>
+          <w:noProof/>
+        </w:rPr>
+        <mc:AlternateContent>
+          <mc:Choice Requires="wps">
+            <w:drawing>
+              <wp:anchor distT="0" distB="0" distL="114300" distR="114300" simplePos="0" relativeHeight="251662336" behindDoc="0" locked="0" layoutInCell="1" allowOverlap="1" wp14:anchorId="39BEC25F" wp14:editId="66339226">
+                <wp:simplePos x="0" y="0"/>
+                <wp:positionH relativeFrom="column">
+                  <wp:posOffset>831850</wp:posOffset>
+                </wp:positionH>
+                <wp:positionV relativeFrom="paragraph">
+                  <wp:posOffset>83185</wp:posOffset>
+                </wp:positionV>
+                <wp:extent cx="1066800" cy="114301"/>
+                <wp:effectExtent l="190500" t="76200" r="19050" b="19050"/>
+                <wp:wrapNone/>
+                <wp:docPr id="13" name="Elbow Connector 13"/>
+                <wp:cNvGraphicFramePr/>
+                <a:graphic xmlns:a="http://schemas.openxmlformats.org/drawingml/2006/main">
+                  <a:graphicData uri="http://schemas.microsoft.com/office/word/2010/wordprocessingShape">
+                    <wps:wsp>
+                      <wps:cNvCnPr/>
+                      <wps:spPr>
+                        <a:xfrm rot="10800000">
+                          <a:off x="0" y="0"/>
+                          <a:ext cx="1066800" cy="114301"/>
+                        </a:xfrm>
+                        <a:prstGeom prst="bentConnector3">
+                          <a:avLst>
+                            <a:gd name="adj1" fmla="val 116667"/>
+                          </a:avLst>
+                        </a:prstGeom>
+                        <a:ln>
+                          <a:tailEnd type="arrow"/>
+                        </a:ln>
+                      </wps:spPr>
+                      <wps:style>
+                        <a:lnRef idx="1">
+                          <a:schemeClr val="accent1"/>
+                        </a:lnRef>
+                        <a:fillRef idx="0">
+                          <a:schemeClr val="accent1"/>
+                        </a:fillRef>
+                        <a:effectRef idx="0">
+                          <a:schemeClr val="accent1"/>
+                        </a:effectRef>
+                        <a:fontRef idx="minor">
+                          <a:schemeClr val="tx1"/>
+                        </a:fontRef>
+                      </wps:style>
+                      <wps:bodyPr/>
+                    </wps:wsp>
+                  </a:graphicData>
+                </a:graphic>
+                <wp14:sizeRelH relativeFrom="margin">
+                  <wp14:pctWidth>0</wp14:pctWidth>
+                </wp14:sizeRelH>
+                <wp14:sizeRelV relativeFrom="margin">
+                  <wp14:pctHeight>0</wp14:pctHeight>
+                </wp14:sizeRelV>
+              </wp:anchor>
+            </w:drawing>
+          </mc:Choice>
+          <mc:Fallback>
+            <w:pict>
+              <v:shapetype id="_x0000_t34" coordsize="21600,21600" o:spt="34" o:oned="t" adj="10800" path="m,l@0,0@0,21600,21600,21600e" filled="f">
+                <v:stroke joinstyle="miter"/>
+                <v:formulas>
+                  <v:f eqn="val #0"/>
+                </v:formulas>
+                <v:path arrowok="t" fillok="f" o:connecttype="none"/>
+                <v:handles>
+                  <v:h position="#0,center"/>
+                </v:handles>
+                <o:lock v:ext="edit" shapetype="t"/>
+              </v:shapetype>
+              <v:shape id="Elbow Connector 13" o:spid="_x0000_s1026" type="#_x0000_t34" style="position:absolute;margin-left:65.5pt;margin-top:6.55pt;width:84pt;height:9pt;rotation:180;z-index:251662336;visibility:visible;mso-wrap-style:square;mso-width-percent:0;mso-height-percent:0;mso-wrap-distance-left:9pt;mso-wrap-distance-top:0;mso-wrap-distance-right:9pt;mso-wrap-distance-bottom:0;mso-position-horizontal:absolute;mso-position-horizontal-relative:text;mso-position-vertical:absolute;mso-position-vertical-relative:text;mso-width-percent:0;mso-height-percent:0;mso-width-relative:margin;mso-height-relative:margin" o:gfxdata="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" adj="25200" strokecolor="#4579b8 [3044]">
+                <v:stroke endarrow="open"/>
+              </v:shape>
+            </w:pict>
+          </mc:Fallback>
+        </mc:AlternateContent>
       </w:r>
     </w:p>
     <w:p>
+      <w:pPr>
+        <w:pStyle w:val="ListParagraph"/>
+      </w:pPr>
       <w:r>
-        <w:t xml:space="preserve">To navigate directly to a directory, use cd with the directory’s path as an argument. Here, cd jan/memory/ command </w:t>
-      </w:r>
-      <w:proofErr w:type="gramStart"/>
-      <w:r>
-        <w:t>navigates</w:t>
-      </w:r>
-      <w:proofErr w:type="gramEnd"/>
-      <w:r>
-        <w:t xml:space="preserve"> directly to the </w:t>
+        <w:rPr>
+          <w:noProof/>
+        </w:rPr>
+        <mc:AlternateContent>
+          <mc:Choice Requires="wps">
+            <w:drawing>
+              <wp:anchor distT="0" distB="0" distL="114300" distR="114300" simplePos="0" relativeHeight="251661312" behindDoc="0" locked="0" layoutInCell="1" allowOverlap="1">
+                <wp:simplePos x="0" y="0"/>
+                <wp:positionH relativeFrom="column">
+                  <wp:posOffset>1771650</wp:posOffset>
+                </wp:positionH>
+                <wp:positionV relativeFrom="paragraph">
+                  <wp:posOffset>52070</wp:posOffset>
+                </wp:positionV>
+                <wp:extent cx="228600" cy="266700"/>
+                <wp:effectExtent l="0" t="0" r="19050" b="19050"/>
+                <wp:wrapNone/>
+                <wp:docPr id="12" name="Frame 12"/>
+                <wp:cNvGraphicFramePr/>
+                <a:graphic xmlns:a="http://schemas.openxmlformats.org/drawingml/2006/main">
+                  <a:graphicData uri="http://schemas.microsoft.com/office/word/2010/wordprocessingShape">
+                    <wps:wsp>
+                      <wps:cNvSpPr/>
+                      <wps:spPr>
+                        <a:xfrm>
+                          <a:off x="0" y="0"/>
+                          <a:ext cx="228600" cy="266700"/>
+                        </a:xfrm>
+                        <a:prstGeom prst="frame">
+                          <a:avLst/>
+                        </a:prstGeom>
+                      </wps:spPr>
+                      <wps:style>
+                        <a:lnRef idx="2">
+                          <a:schemeClr val="accent2">
+                            <a:shade val="50000"/>
+                          </a:schemeClr>
+                        </a:lnRef>
+                        <a:fillRef idx="1">
+                          <a:schemeClr val="accent2"/>
+                        </a:fillRef>
+                        <a:effectRef idx="0">
+                          <a:schemeClr val="accent2"/>
+                        </a:effectRef>
+                        <a:fontRef idx="minor">
+                          <a:schemeClr val="lt1"/>
+                        </a:fontRef>
+                      </wps:style>
+                      <wps:bodyPr rot="0" spcFirstLastPara="0" vertOverflow="overflow" horzOverflow="overflow" vert="horz" wrap="square" lIns="91440" tIns="45720" rIns="91440" bIns="45720" numCol="1" spcCol="0" rtlCol="0" fromWordArt="0" anchor="ctr" anchorCtr="0" forceAA="0" compatLnSpc="1">
+                        <a:prstTxWarp prst="textNoShape">
+                          <a:avLst/>
+                        </a:prstTxWarp>
+                        <a:noAutofit/>
+                      </wps:bodyPr>
+                    </wps:wsp>
+                  </a:graphicData>
+                </a:graphic>
+                <wp14:sizeRelH relativeFrom="margin">
+                  <wp14:pctWidth>0</wp14:pctWidth>
+                </wp14:sizeRelH>
+                <wp14:sizeRelV relativeFrom="margin">
+                  <wp14:pctHeight>0</wp14:pctHeight>
+                </wp14:sizeRelV>
+              </wp:anchor>
+            </w:drawing>
+          </mc:Choice>
+          <mc:Fallback>
+            <w:pict>
+              <v:shape id="Frame 12" o:spid="_x0000_s1026" style="position:absolute;margin-left:139.5pt;margin-top:4.1pt;width:18pt;height:21pt;z-index:251661312;visibility:visible;mso-wrap-style:square;mso-width-percent:0;mso-height-percent:0;mso-wrap-distance-left:9pt;mso-wrap-distance-top:0;mso-wrap-distance-right:9pt;mso-wrap-distance-bottom:0;mso-position-horizontal:absolute;mso-position-horizontal-relative:text;mso-position-vertical:absolute;mso-position-vertical-relative:text;mso-width-percent:0;mso-height-percent:0;mso-width-relative:margin;mso-height-relative:margin;v-text-anchor:middle" coordsize="228600,266700" o:gfxdata="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" path="m,l228600,r,266700l,266700,,xm28575,28575r,209550l200025,238125r,-209550l28575,28575xe" fillcolor="#c0504d [3205]" strokecolor="#622423 [1605]" strokeweight="2pt">
+                <v:path arrowok="t" o:connecttype="custom" o:connectlocs="0,0;228600,0;228600,266700;0,266700;0,0;28575,28575;28575,238125;200025,238125;200025,28575;28575,28575" o:connectangles="0,0,0,0,0,0,0,0,0,0"/>
+              </v:shape>
+            </w:pict>
+          </mc:Fallback>
+        </mc:AlternateContent>
       </w:r>
       <w:r>
         <w:rPr>
-          <w:b/>
-          <w:bCs/>
+          <w:noProof/>
         </w:rPr>
-        <w:t>jan/memory</w:t>
+        <mc:AlternateContent>
+          <mc:Choice Requires="wps">
+            <w:drawing>
+              <wp:anchor distT="0" distB="0" distL="114300" distR="114300" simplePos="0" relativeHeight="251659264" behindDoc="0" locked="0" layoutInCell="1" allowOverlap="1" wp14:anchorId="1F795751" wp14:editId="0D177893">
+                <wp:simplePos x="0" y="0"/>
+                <wp:positionH relativeFrom="column">
+                  <wp:posOffset>457200</wp:posOffset>
+                </wp:positionH>
+                <wp:positionV relativeFrom="paragraph">
+                  <wp:posOffset>52070</wp:posOffset>
+                </wp:positionV>
+                <wp:extent cx="1314450" cy="228600"/>
+                <wp:effectExtent l="0" t="0" r="19050" b="19050"/>
+                <wp:wrapNone/>
+                <wp:docPr id="10" name="Frame 10"/>
+                <wp:cNvGraphicFramePr/>
+                <a:graphic xmlns:a="http://schemas.openxmlformats.org/drawingml/2006/main">
+                  <a:graphicData uri="http://schemas.microsoft.com/office/word/2010/wordprocessingShape">
+                    <wps:wsp>
+                      <wps:cNvSpPr/>
+                      <wps:spPr>
+                        <a:xfrm>
+                          <a:off x="0" y="0"/>
+                          <a:ext cx="1314450" cy="228600"/>
+                        </a:xfrm>
+                        <a:prstGeom prst="frame">
+                          <a:avLst/>
+                        </a:prstGeom>
+                      </wps:spPr>
+                      <wps:style>
+                        <a:lnRef idx="2">
+                          <a:schemeClr val="accent2">
+                            <a:shade val="50000"/>
+                          </a:schemeClr>
+                        </a:lnRef>
+                        <a:fillRef idx="1">
+                          <a:schemeClr val="accent2"/>
+                        </a:fillRef>
+                        <a:effectRef idx="0">
+                          <a:schemeClr val="accent2"/>
+                        </a:effectRef>
+                        <a:fontRef idx="minor">
+                          <a:schemeClr val="lt1"/>
+                        </a:fontRef>
+                      </wps:style>
+                      <wps:bodyPr rot="0" spcFirstLastPara="0" vertOverflow="overflow" horzOverflow="overflow" vert="horz" wrap="square" lIns="91440" tIns="45720" rIns="91440" bIns="45720" numCol="1" spcCol="0" rtlCol="0" fromWordArt="0" anchor="ctr" anchorCtr="0" forceAA="0" compatLnSpc="1">
+                        <a:prstTxWarp prst="textNoShape">
+                          <a:avLst/>
+                        </a:prstTxWarp>
+                        <a:noAutofit/>
+                      </wps:bodyPr>
+                    </wps:wsp>
+                  </a:graphicData>
+                </a:graphic>
+                <wp14:sizeRelH relativeFrom="margin">
+                  <wp14:pctWidth>0</wp14:pctWidth>
+                </wp14:sizeRelH>
+              </wp:anchor>
+            </w:drawing>
+          </mc:Choice>
+          <mc:Fallback>
+            <w:pict>
+              <v:shape id="Frame 10" o:spid="_x0000_s1026" style="position:absolute;margin-left:36pt;margin-top:4.1pt;width:103.5pt;height:18pt;z-index:251659264;visibility:visible;mso-wrap-style:square;mso-width-percent:0;mso-wrap-distance-left:9pt;mso-wrap-distance-top:0;mso-wrap-distance-right:9pt;mso-wrap-distance-bottom:0;mso-position-horizontal:absolute;mso-position-horizontal-relative:text;mso-position-vertical:absolute;mso-position-vertical-relative:text;mso-width-percent:0;mso-width-relative:margin;v-text-anchor:middle" coordsize="1314450,228600" o:gfxdata="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" path="m,l1314450,r,228600l,228600,,xm28575,28575r,171450l1285875,200025r,-171450l28575,28575xe" fillcolor="#c0504d [3205]" strokecolor="#622423 [1605]" strokeweight="2pt">
+                <v:path arrowok="t" o:connecttype="custom" o:connectlocs="0,0;1314450,0;1314450,228600;0,228600;0,0;28575,28575;28575,200025;1285875,200025;1285875,28575;28575,28575" o:connectangles="0,0,0,0,0,0,0,0,0,0"/>
+              </v:shape>
+            </w:pict>
+          </mc:Fallback>
+        </mc:AlternateContent>
       </w:r>
       <w:r>
-        <w:t> directory.</w:t>
+        <w:rPr>
+          <w:noProof/>
+          <w:sz w:val="36"/>
+          <w:szCs w:val="36"/>
+        </w:rPr>
+        <mc:AlternateContent>
+          <mc:Choice Requires="wps">
+            <w:drawing>
+              <wp:anchor distT="0" distB="0" distL="114300" distR="114300" simplePos="0" relativeHeight="251660288" behindDoc="0" locked="0" layoutInCell="1" allowOverlap="1" wp14:anchorId="749BD2B2" wp14:editId="18EEE2A3">
+                <wp:simplePos x="0" y="0"/>
+                <wp:positionH relativeFrom="column">
+                  <wp:posOffset>1079500</wp:posOffset>
+                </wp:positionH>
+                <wp:positionV relativeFrom="paragraph">
+                  <wp:posOffset>279400</wp:posOffset>
+                </wp:positionV>
+                <wp:extent cx="0" cy="342900"/>
+                <wp:effectExtent l="95250" t="0" r="95250" b="57150"/>
+                <wp:wrapNone/>
+                <wp:docPr id="11" name="Straight Arrow Connector 11"/>
+                <wp:cNvGraphicFramePr/>
+                <a:graphic xmlns:a="http://schemas.openxmlformats.org/drawingml/2006/main">
+                  <a:graphicData uri="http://schemas.microsoft.com/office/word/2010/wordprocessingShape">
+                    <wps:wsp>
+                      <wps:cNvCnPr/>
+                      <wps:spPr>
+                        <a:xfrm>
+                          <a:off x="0" y="0"/>
+                          <a:ext cx="0" cy="342900"/>
+                        </a:xfrm>
+                        <a:prstGeom prst="straightConnector1">
+                          <a:avLst/>
+                        </a:prstGeom>
+                        <a:ln>
+                          <a:tailEnd type="arrow"/>
+                        </a:ln>
+                      </wps:spPr>
+                      <wps:style>
+                        <a:lnRef idx="1">
+                          <a:schemeClr val="accent2"/>
+                        </a:lnRef>
+                        <a:fillRef idx="0">
+                          <a:schemeClr val="accent2"/>
+                        </a:fillRef>
+                        <a:effectRef idx="0">
+                          <a:schemeClr val="accent2"/>
+                        </a:effectRef>
+                        <a:fontRef idx="minor">
+                          <a:schemeClr val="tx1"/>
+                        </a:fontRef>
+                      </wps:style>
+                      <wps:bodyPr/>
+                    </wps:wsp>
+                  </a:graphicData>
+                </a:graphic>
+                <wp14:sizeRelH relativeFrom="margin">
+                  <wp14:pctWidth>0</wp14:pctWidth>
+                </wp14:sizeRelH>
+              </wp:anchor>
+            </w:drawing>
+          </mc:Choice>
+          <mc:Fallback>
+            <w:pict>
+              <v:shapetype id="_x0000_t32" coordsize="21600,21600" o:spt="32" o:oned="t" path="m,l21600,21600e" filled="f">
+                <v:path arrowok="t" fillok="f" o:connecttype="none"/>
+                <o:lock v:ext="edit" shapetype="t"/>
+              </v:shapetype>
+              <v:shape id="Straight Arrow Connector 11" o:spid="_x0000_s1026" type="#_x0000_t32" style="position:absolute;margin-left:85pt;margin-top:22pt;width:0;height:27pt;z-index:251660288;visibility:visible;mso-wrap-style:square;mso-width-percent:0;mso-wrap-distance-left:9pt;mso-wrap-distance-top:0;mso-wrap-distance-right:9pt;mso-wrap-distance-bottom:0;mso-position-horizontal:absolute;mso-position-horizontal-relative:text;mso-position-vertical:absolute;mso-position-vertical-relative:text;mso-width-percent:0;mso-width-relative:margin" o:gfxdata="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" strokecolor="#bc4542 [3045]">
+                <v:stroke endarrow="open"/>
+              </v:shape>
+            </w:pict>
+          </mc:Fallback>
+        </mc:AlternateContent>
+      </w:r>
+      <w:r>
+        <w:drawing>
+          <wp:inline distT="0" distB="0" distL="0" distR="0" wp14:anchorId="68CBB1E5" wp14:editId="387D6AEB">
+            <wp:extent cx="5887272" cy="409632"/>
+            <wp:effectExtent l="0" t="0" r="0" b="9525"/>
+            <wp:docPr id="8" name="Picture 8"/>
+            <wp:cNvGraphicFramePr>
+              <a:graphicFrameLocks xmlns:a="http://schemas.openxmlformats.org/drawingml/2006/main" noChangeAspect="1"/>
+            </wp:cNvGraphicFramePr>
+            <a:graphic xmlns:a="http://schemas.openxmlformats.org/drawingml/2006/main">
+              <a:graphicData uri="http://schemas.openxmlformats.org/drawingml/2006/picture">
+                <pic:pic xmlns:pic="http://schemas.openxmlformats.org/drawingml/2006/picture">
+                  <pic:nvPicPr>
+                    <pic:cNvPr id="0" name=""/>
+                    <pic:cNvPicPr/>
+                  </pic:nvPicPr>
+                  <pic:blipFill>
+                    <a:blip r:embed="rId19"/>
+                    <a:stretch>
+                      <a:fillRect/>
+                    </a:stretch>
+                  </pic:blipFill>
+                  <pic:spPr>
+                    <a:xfrm>
+                      <a:off x="0" y="0"/>
+                      <a:ext cx="5887272" cy="409632"/>
+                    </a:xfrm>
+                    <a:prstGeom prst="rect">
+                      <a:avLst/>
+                    </a:prstGeom>
+                  </pic:spPr>
+                </pic:pic>
+              </a:graphicData>
+            </a:graphic>
+          </wp:inline>
+        </w:drawing>
       </w:r>
     </w:p>
     <w:p>
       <w:pPr>
-        <w:rPr>
-          <w:b/>
-          <w:bCs/>
-        </w:rPr>
-      </w:pPr>
-      <w:proofErr w:type="gramStart"/>
-      <w:r>
-        <w:rPr>
-          <w:b/>
-          <w:bCs/>
-        </w:rPr>
-        <w:t>cd ..</w:t>
-      </w:r>
-      <w:proofErr w:type="gramEnd"/>
+        <w:pStyle w:val="ListParagraph"/>
+      </w:pPr>
     </w:p>
     <w:p>
+      <w:pPr>
+        <w:pStyle w:val="ListParagraph"/>
+        <w:numPr>
+          <w:ilvl w:val="1"/>
+          <w:numId w:val="16"/>
+        </w:numPr>
+      </w:pPr>
       <w:r>
-        <w:t xml:space="preserve">$ </w:t>
-      </w:r>
-      <w:proofErr w:type="gramStart"/>
-      <w:r>
-        <w:t>cd ..</w:t>
-      </w:r>
-      <w:proofErr w:type="gramEnd"/>
-    </w:p>
-    <w:p>
-      <w:r>
-        <w:t>To move up one directory, use cd ... Here, </w:t>
-      </w:r>
-      <w:proofErr w:type="gramStart"/>
-      <w:r>
-        <w:t>cd .. navigates</w:t>
-      </w:r>
-      <w:proofErr w:type="gramEnd"/>
-      <w:r>
-        <w:t xml:space="preserve"> up from </w:t>
+        <w:t>This is the current working directory</w:t>
       </w:r>
       <w:r>
-        <w:rPr>
-          <w:b/>
-          <w:bCs/>
-        </w:rPr>
-        <w:t>jan/memory/</w:t>
-      </w:r>
-      <w:r>
-        <w:t> to </w:t>
-      </w:r>
-      <w:r>
-        <w:rPr>
-          <w:b/>
-          <w:bCs/>
-        </w:rPr>
-        <w:t>jan/</w:t>
-      </w:r>
-      <w:r>
-        <w:t>.</w:t>
+        <w:t>, if the terminal is newly opened then the current working directory is also known as the root or home directory</w:t>
       </w:r>
     </w:p>
-    <w:p>
-      <w:pPr>
-        <w:pStyle w:val="ListParagraph"/>
-        <w:numPr>
-          <w:ilvl w:val="0"/>
-          <w:numId w:val="5"/>
-        </w:numPr>
-        <w:rPr>
-          <w:b/>
-          <w:bCs/>
-        </w:rPr>
-      </w:pPr>
-      <w:proofErr w:type="spellStart"/>
-      <w:r>
-        <w:rPr>
-          <w:b/>
-          <w:bCs/>
-        </w:rPr>
-        <w:t>cp</w:t>
-      </w:r>
-      <w:proofErr w:type="spellEnd"/>
-    </w:p>
-    <w:p>
-      <w:r>
-        <w:t xml:space="preserve">$ </w:t>
-      </w:r>
-      <w:proofErr w:type="spellStart"/>
-      <w:proofErr w:type="gramStart"/>
-      <w:r>
-        <w:t>cp</w:t>
-      </w:r>
-      <w:proofErr w:type="spellEnd"/>
-      <w:proofErr w:type="gramEnd"/>
-      <w:r>
-        <w:t xml:space="preserve"> ada_lovelace.txt historical/</w:t>
-      </w:r>
-    </w:p>
-    <w:p>
-      <w:proofErr w:type="spellStart"/>
-      <w:proofErr w:type="gramStart"/>
-      <w:r>
-        <w:t>cp</w:t>
-      </w:r>
-      <w:proofErr w:type="spellEnd"/>
-      <w:proofErr w:type="gramEnd"/>
-      <w:r>
-        <w:t> copies files or directories. Here, we copy the file </w:t>
-      </w:r>
-      <w:r>
-        <w:rPr>
-          <w:b/>
-          <w:bCs/>
-        </w:rPr>
-        <w:t>ada_lovelace.txt</w:t>
-      </w:r>
-      <w:r>
-        <w:t> and place it in the </w:t>
-      </w:r>
-      <w:r>
-        <w:rPr>
-          <w:b/>
-          <w:bCs/>
-        </w:rPr>
-        <w:t>historical/</w:t>
-      </w:r>
-      <w:r>
-        <w:t> directory</w:t>
-      </w:r>
-    </w:p>
-    <w:p>
-      <w:pPr>
-        <w:pStyle w:val="ListParagraph"/>
-        <w:numPr>
-          <w:ilvl w:val="0"/>
-          <w:numId w:val="5"/>
-        </w:numPr>
-        <w:rPr>
-          <w:b/>
-          <w:bCs/>
-        </w:rPr>
-      </w:pPr>
-      <w:proofErr w:type="spellStart"/>
-      <w:r>
-        <w:rPr>
-          <w:b/>
-          <w:bCs/>
-        </w:rPr>
-        <w:t>env</w:t>
-      </w:r>
-      <w:proofErr w:type="spellEnd"/>
-    </w:p>
-    <w:p>
-      <w:r>
-        <w:t xml:space="preserve">$ </w:t>
-      </w:r>
-      <w:proofErr w:type="spellStart"/>
-      <w:proofErr w:type="gramStart"/>
-      <w:r>
-        <w:t>env</w:t>
-      </w:r>
-      <w:proofErr w:type="spellEnd"/>
-      <w:proofErr w:type="gramEnd"/>
-    </w:p>
-    <w:p>
-      <w:r>
-        <w:t>The </w:t>
-      </w:r>
-      <w:proofErr w:type="spellStart"/>
-      <w:r>
-        <w:t>env</w:t>
-      </w:r>
-      <w:proofErr w:type="spellEnd"/>
-      <w:r>
-        <w:t> command stands for “environment”, and returns a list of the environment variables for the current user.</w:t>
-      </w:r>
-    </w:p>
-    <w:p>
-      <w:pPr>
-        <w:rPr>
-          <w:b/>
-          <w:bCs/>
-        </w:rPr>
-      </w:pPr>
-      <w:proofErr w:type="spellStart"/>
-      <w:proofErr w:type="gramStart"/>
-      <w:r>
-        <w:rPr>
-          <w:b/>
-          <w:bCs/>
-        </w:rPr>
-        <w:t>env</w:t>
-      </w:r>
-      <w:proofErr w:type="spellEnd"/>
-      <w:proofErr w:type="gramEnd"/>
-      <w:r>
-        <w:rPr>
-          <w:b/>
-          <w:bCs/>
-        </w:rPr>
-        <w:t xml:space="preserve"> | </w:t>
-      </w:r>
-      <w:proofErr w:type="spellStart"/>
-      <w:r>
-        <w:rPr>
-          <w:b/>
-          <w:bCs/>
-        </w:rPr>
-        <w:t>grep</w:t>
-      </w:r>
-      <w:proofErr w:type="spellEnd"/>
-      <w:r>
-        <w:rPr>
-          <w:b/>
-          <w:bCs/>
-        </w:rPr>
-        <w:t xml:space="preserve"> VARIABLE</w:t>
-      </w:r>
-    </w:p>
-    <w:p>
-      <w:r>
-        <w:t xml:space="preserve">$ </w:t>
-      </w:r>
-      <w:proofErr w:type="spellStart"/>
-      <w:proofErr w:type="gramStart"/>
-      <w:r>
-        <w:t>env</w:t>
-      </w:r>
-      <w:proofErr w:type="spellEnd"/>
-      <w:proofErr w:type="gramEnd"/>
-      <w:r>
-        <w:t xml:space="preserve"> | </w:t>
-      </w:r>
-      <w:proofErr w:type="spellStart"/>
-      <w:r>
-        <w:t>grep</w:t>
-      </w:r>
-      <w:proofErr w:type="spellEnd"/>
-      <w:r>
-        <w:t xml:space="preserve"> PATH</w:t>
-      </w:r>
-    </w:p>
-    <w:p>
-      <w:proofErr w:type="spellStart"/>
-      <w:proofErr w:type="gramStart"/>
-      <w:r>
-        <w:t>env</w:t>
-      </w:r>
-      <w:proofErr w:type="spellEnd"/>
-      <w:proofErr w:type="gramEnd"/>
-      <w:r>
-        <w:t xml:space="preserve"> | </w:t>
-      </w:r>
-      <w:proofErr w:type="spellStart"/>
-      <w:r>
-        <w:t>grep</w:t>
-      </w:r>
-      <w:proofErr w:type="spellEnd"/>
-      <w:r>
-        <w:t xml:space="preserve"> PATH is a command that displays the value of a single environment variable.</w:t>
-      </w:r>
-    </w:p>
-    <w:p>
-      <w:pPr>
-        <w:pStyle w:val="ListParagraph"/>
-        <w:numPr>
-          <w:ilvl w:val="0"/>
-          <w:numId w:val="5"/>
-        </w:numPr>
-        <w:rPr>
-          <w:b/>
-          <w:bCs/>
-        </w:rPr>
-      </w:pPr>
-      <w:r>
-        <w:rPr>
-          <w:b/>
-          <w:bCs/>
-        </w:rPr>
-        <w:t>export</w:t>
-      </w:r>
-    </w:p>
-    <w:p>
-      <w:proofErr w:type="gramStart"/>
-      <w:r>
-        <w:t>export</w:t>
-      </w:r>
-      <w:proofErr w:type="gramEnd"/>
-      <w:r>
-        <w:t xml:space="preserve"> USER="Jane Doe"</w:t>
-      </w:r>
-    </w:p>
-    <w:p>
-      <w:proofErr w:type="gramStart"/>
-      <w:r>
-        <w:lastRenderedPageBreak/>
-        <w:t>export</w:t>
-      </w:r>
-      <w:proofErr w:type="gramEnd"/>
-      <w:r>
-        <w:t> makes the variable to be available to all child sessions initiated from the session you are in. This is a way to make the variable persist across programs.</w:t>
-      </w:r>
-    </w:p>
-    <w:p>
-      <w:pPr>
-        <w:pStyle w:val="ListParagraph"/>
-        <w:numPr>
-          <w:ilvl w:val="0"/>
-          <w:numId w:val="5"/>
-        </w:numPr>
-        <w:rPr>
-          <w:b/>
-          <w:bCs/>
-        </w:rPr>
-      </w:pPr>
-      <w:proofErr w:type="spellStart"/>
-      <w:r>
-        <w:rPr>
-          <w:b/>
-          <w:bCs/>
-        </w:rPr>
-        <w:t>grep</w:t>
-      </w:r>
-      <w:proofErr w:type="spellEnd"/>
-    </w:p>
-    <w:p>
-      <w:r>
-        <w:t xml:space="preserve">$ </w:t>
-      </w:r>
-      <w:proofErr w:type="spellStart"/>
-      <w:proofErr w:type="gramStart"/>
-      <w:r>
-        <w:t>grep</w:t>
-      </w:r>
-      <w:proofErr w:type="spellEnd"/>
-      <w:proofErr w:type="gramEnd"/>
-      <w:r>
-        <w:t xml:space="preserve"> "Mount" mountains.txt</w:t>
-      </w:r>
-    </w:p>
-    <w:p>
-      <w:proofErr w:type="spellStart"/>
-      <w:proofErr w:type="gramStart"/>
-      <w:r>
-        <w:t>grep</w:t>
-      </w:r>
-      <w:proofErr w:type="spellEnd"/>
-      <w:proofErr w:type="gramEnd"/>
-      <w:r>
-        <w:t> stands for “global regular expression print”. It searches files for lines that match a pattern and returns the results. It is case sensitive.</w:t>
-      </w:r>
-    </w:p>
-    <w:p>
-      <w:pPr>
-        <w:rPr>
-          <w:b/>
-          <w:bCs/>
-        </w:rPr>
-      </w:pPr>
-      <w:proofErr w:type="spellStart"/>
-      <w:proofErr w:type="gramStart"/>
-      <w:r>
-        <w:rPr>
-          <w:b/>
-          <w:bCs/>
-        </w:rPr>
-        <w:t>grep</w:t>
-      </w:r>
-      <w:proofErr w:type="spellEnd"/>
-      <w:proofErr w:type="gramEnd"/>
-      <w:r>
-        <w:rPr>
-          <w:b/>
-          <w:bCs/>
-        </w:rPr>
-        <w:t xml:space="preserve"> -i</w:t>
-      </w:r>
-    </w:p>
-    <w:p>
-      <w:r>
-        <w:t xml:space="preserve">$ </w:t>
-      </w:r>
-      <w:proofErr w:type="spellStart"/>
-      <w:proofErr w:type="gramStart"/>
-      <w:r>
-        <w:t>grep</w:t>
-      </w:r>
-      <w:proofErr w:type="spellEnd"/>
-      <w:proofErr w:type="gramEnd"/>
-      <w:r>
-        <w:t xml:space="preserve"> -i "Mount" mountains.txt</w:t>
-      </w:r>
-    </w:p>
-    <w:p>
-      <w:proofErr w:type="spellStart"/>
-      <w:proofErr w:type="gramStart"/>
-      <w:r>
-        <w:t>grep</w:t>
-      </w:r>
-      <w:proofErr w:type="spellEnd"/>
-      <w:proofErr w:type="gramEnd"/>
-      <w:r>
-        <w:t xml:space="preserve"> -i enables the command to be case insensitive.</w:t>
-      </w:r>
-    </w:p>
-    <w:p>
-      <w:pPr>
-        <w:rPr>
-          <w:b/>
-          <w:bCs/>
-        </w:rPr>
-      </w:pPr>
-      <w:proofErr w:type="spellStart"/>
-      <w:proofErr w:type="gramStart"/>
-      <w:r>
-        <w:rPr>
-          <w:b/>
-          <w:bCs/>
-        </w:rPr>
-        <w:t>grep</w:t>
-      </w:r>
-      <w:proofErr w:type="spellEnd"/>
-      <w:proofErr w:type="gramEnd"/>
-      <w:r>
-        <w:rPr>
-          <w:b/>
-          <w:bCs/>
-        </w:rPr>
-        <w:t xml:space="preserve"> -R</w:t>
-      </w:r>
-    </w:p>
-    <w:p>
-      <w:r>
-        <w:t xml:space="preserve">$ </w:t>
-      </w:r>
-      <w:proofErr w:type="spellStart"/>
-      <w:proofErr w:type="gramStart"/>
-      <w:r>
-        <w:t>grep</w:t>
-      </w:r>
-      <w:proofErr w:type="spellEnd"/>
-      <w:proofErr w:type="gramEnd"/>
-      <w:r>
-        <w:t xml:space="preserve"> -R Arctic /home/</w:t>
-      </w:r>
-      <w:proofErr w:type="spellStart"/>
-      <w:r>
-        <w:t>ccuser</w:t>
-      </w:r>
-      <w:proofErr w:type="spellEnd"/>
-      <w:r>
-        <w:t>/workspace/geography</w:t>
-      </w:r>
-    </w:p>
-    <w:p>
-      <w:proofErr w:type="spellStart"/>
-      <w:proofErr w:type="gramStart"/>
-      <w:r>
-        <w:t>grep</w:t>
-      </w:r>
-      <w:proofErr w:type="spellEnd"/>
-      <w:proofErr w:type="gramEnd"/>
-      <w:r>
-        <w:t xml:space="preserve"> -R searches all files in a directory and outputs filenames and lines containing matched results. -R stands for “recursive”.</w:t>
-      </w:r>
-    </w:p>
-    <w:p>
-      <w:pPr>
-        <w:rPr>
-          <w:b/>
-          <w:bCs/>
-        </w:rPr>
-      </w:pPr>
-      <w:proofErr w:type="spellStart"/>
-      <w:proofErr w:type="gramStart"/>
-      <w:r>
-        <w:rPr>
-          <w:b/>
-          <w:bCs/>
-        </w:rPr>
-        <w:t>grep</w:t>
-      </w:r>
-      <w:proofErr w:type="spellEnd"/>
-      <w:proofErr w:type="gramEnd"/>
-      <w:r>
-        <w:rPr>
-          <w:b/>
-          <w:bCs/>
-        </w:rPr>
-        <w:t xml:space="preserve"> -</w:t>
-      </w:r>
-      <w:proofErr w:type="spellStart"/>
-      <w:r>
-        <w:rPr>
-          <w:b/>
-          <w:bCs/>
-        </w:rPr>
-        <w:t>Rl</w:t>
-      </w:r>
-      <w:proofErr w:type="spellEnd"/>
-    </w:p>
-    <w:p>
-      <w:r>
-        <w:t xml:space="preserve">$ </w:t>
-      </w:r>
-      <w:proofErr w:type="spellStart"/>
-      <w:proofErr w:type="gramStart"/>
-      <w:r>
-        <w:t>grep</w:t>
-      </w:r>
-      <w:proofErr w:type="spellEnd"/>
-      <w:proofErr w:type="gramEnd"/>
-      <w:r>
-        <w:t xml:space="preserve"> -</w:t>
-      </w:r>
-      <w:proofErr w:type="spellStart"/>
-      <w:r>
-        <w:t>Rl</w:t>
-      </w:r>
-      <w:proofErr w:type="spellEnd"/>
-      <w:r>
-        <w:t xml:space="preserve"> Arctic /home/</w:t>
-      </w:r>
-      <w:proofErr w:type="spellStart"/>
-      <w:r>
-        <w:t>ccuser</w:t>
-      </w:r>
-      <w:proofErr w:type="spellEnd"/>
-      <w:r>
-        <w:t>/workspace/geography</w:t>
-      </w:r>
-    </w:p>
-    <w:p>
-      <w:proofErr w:type="spellStart"/>
-      <w:proofErr w:type="gramStart"/>
-      <w:r>
-        <w:t>grep</w:t>
-      </w:r>
-      <w:proofErr w:type="spellEnd"/>
-      <w:proofErr w:type="gramEnd"/>
-      <w:r>
-        <w:t xml:space="preserve"> -</w:t>
-      </w:r>
-      <w:proofErr w:type="spellStart"/>
-      <w:r>
-        <w:t>Rl</w:t>
-      </w:r>
-      <w:proofErr w:type="spellEnd"/>
-      <w:r>
-        <w:t> searches all files in a directory and outputs only filenames with matched results. -R stands for “recursive” and l stands for “files with matches”.</w:t>
-      </w:r>
-    </w:p>
-    <w:p>
-      <w:pPr>
-        <w:pStyle w:val="ListParagraph"/>
-        <w:numPr>
-          <w:ilvl w:val="0"/>
-          <w:numId w:val="5"/>
-        </w:numPr>
-        <w:rPr>
-          <w:b/>
-          <w:bCs/>
-        </w:rPr>
-      </w:pPr>
-      <w:r>
-        <w:rPr>
-          <w:b/>
-          <w:bCs/>
-        </w:rPr>
-        <w:t>HOME</w:t>
-      </w:r>
-    </w:p>
-    <w:p>
-      <w:r>
-        <w:t xml:space="preserve">$ </w:t>
-      </w:r>
-      <w:proofErr w:type="gramStart"/>
-      <w:r>
-        <w:t>echo</w:t>
-      </w:r>
-      <w:proofErr w:type="gramEnd"/>
-      <w:r>
-        <w:t xml:space="preserve"> $HOME</w:t>
-      </w:r>
-    </w:p>
-    <w:p>
-      <w:r>
-        <w:t>The HOME variable is an environment variable that displays the path of the home directory.</w:t>
-      </w:r>
-    </w:p>
-    <w:p>
-      <w:pPr>
-        <w:rPr>
-          <w:b/>
-          <w:bCs/>
-        </w:rPr>
-      </w:pPr>
-      <w:proofErr w:type="spellStart"/>
-      <w:proofErr w:type="gramStart"/>
-      <w:r>
-        <w:rPr>
-          <w:b/>
-          <w:bCs/>
-        </w:rPr>
-        <w:t>ls</w:t>
-      </w:r>
-      <w:proofErr w:type="spellEnd"/>
-      <w:proofErr w:type="gramEnd"/>
-    </w:p>
-    <w:p>
-      <w:r>
-        <w:t xml:space="preserve">$ </w:t>
-      </w:r>
-      <w:proofErr w:type="spellStart"/>
-      <w:proofErr w:type="gramStart"/>
-      <w:r>
-        <w:t>ls</w:t>
-      </w:r>
-      <w:proofErr w:type="spellEnd"/>
-      <w:proofErr w:type="gramEnd"/>
-    </w:p>
-    <w:p>
-      <w:proofErr w:type="gramStart"/>
-      <w:r>
-        <w:t>2014  2015</w:t>
-      </w:r>
-      <w:proofErr w:type="gramEnd"/>
-      <w:r>
-        <w:t xml:space="preserve">  hardware.txt</w:t>
-      </w:r>
-    </w:p>
-    <w:p>
-      <w:proofErr w:type="spellStart"/>
-      <w:proofErr w:type="gramStart"/>
-      <w:r>
-        <w:t>ls</w:t>
-      </w:r>
-      <w:proofErr w:type="spellEnd"/>
-      <w:proofErr w:type="gramEnd"/>
-      <w:r>
-        <w:t> lists all files and directories in the working directory</w:t>
-      </w:r>
-    </w:p>
-    <w:p>
-      <w:pPr>
-        <w:rPr>
-          <w:b/>
-          <w:bCs/>
-        </w:rPr>
-      </w:pPr>
-      <w:proofErr w:type="spellStart"/>
-      <w:proofErr w:type="gramStart"/>
-      <w:r>
-        <w:rPr>
-          <w:b/>
-          <w:bCs/>
-        </w:rPr>
-        <w:t>ls</w:t>
-      </w:r>
-      <w:proofErr w:type="spellEnd"/>
-      <w:proofErr w:type="gramEnd"/>
-      <w:r>
-        <w:rPr>
-          <w:b/>
-          <w:bCs/>
-        </w:rPr>
-        <w:t xml:space="preserve"> -a</w:t>
-      </w:r>
-    </w:p>
-    <w:p>
-      <w:r>
-        <w:t xml:space="preserve">$ </w:t>
-      </w:r>
-      <w:proofErr w:type="spellStart"/>
-      <w:proofErr w:type="gramStart"/>
-      <w:r>
-        <w:t>ls</w:t>
-      </w:r>
-      <w:proofErr w:type="spellEnd"/>
-      <w:proofErr w:type="gramEnd"/>
-      <w:r>
-        <w:t xml:space="preserve"> -a</w:t>
-      </w:r>
-    </w:p>
-    <w:p>
-      <w:r>
-        <w:t>.  ..  .</w:t>
-      </w:r>
-      <w:proofErr w:type="gramStart"/>
-      <w:r>
-        <w:t>preferences  action</w:t>
-      </w:r>
-      <w:proofErr w:type="gramEnd"/>
-      <w:r>
-        <w:t xml:space="preserve">  drama comedy  </w:t>
-      </w:r>
-      <w:proofErr w:type="spellStart"/>
-      <w:r>
-        <w:t>genres.xt</w:t>
-      </w:r>
-      <w:proofErr w:type="spellEnd"/>
-    </w:p>
-    <w:p>
-      <w:proofErr w:type="spellStart"/>
-      <w:proofErr w:type="gramStart"/>
-      <w:r>
-        <w:lastRenderedPageBreak/>
-        <w:t>ls</w:t>
-      </w:r>
-      <w:proofErr w:type="spellEnd"/>
-      <w:proofErr w:type="gramEnd"/>
-      <w:r>
-        <w:t xml:space="preserve"> -a lists all contents in the working directory, including hidden files and directories</w:t>
-      </w:r>
-    </w:p>
-    <w:p>
-      <w:pPr>
-        <w:rPr>
-          <w:b/>
-          <w:bCs/>
-        </w:rPr>
-      </w:pPr>
-      <w:proofErr w:type="spellStart"/>
-      <w:proofErr w:type="gramStart"/>
-      <w:r>
-        <w:rPr>
-          <w:b/>
-          <w:bCs/>
-        </w:rPr>
-        <w:t>ls</w:t>
-      </w:r>
-      <w:proofErr w:type="spellEnd"/>
-      <w:proofErr w:type="gramEnd"/>
-      <w:r>
-        <w:rPr>
-          <w:b/>
-          <w:bCs/>
-        </w:rPr>
-        <w:t xml:space="preserve"> -l</w:t>
-      </w:r>
-    </w:p>
-    <w:p>
-      <w:r>
-        <w:t xml:space="preserve">$ </w:t>
-      </w:r>
-      <w:proofErr w:type="spellStart"/>
-      <w:proofErr w:type="gramStart"/>
-      <w:r>
-        <w:t>ls</w:t>
-      </w:r>
-      <w:proofErr w:type="spellEnd"/>
-      <w:proofErr w:type="gramEnd"/>
-      <w:r>
-        <w:t xml:space="preserve"> -l</w:t>
-      </w:r>
-    </w:p>
-    <w:p>
-      <w:proofErr w:type="spellStart"/>
-      <w:proofErr w:type="gramStart"/>
-      <w:r>
-        <w:t>drwxr</w:t>
-      </w:r>
-      <w:proofErr w:type="spellEnd"/>
-      <w:r>
-        <w:t>-</w:t>
-      </w:r>
-      <w:proofErr w:type="spellStart"/>
-      <w:r>
-        <w:t>xr</w:t>
-      </w:r>
-      <w:proofErr w:type="spellEnd"/>
-      <w:r>
-        <w:t>-x</w:t>
-      </w:r>
-      <w:proofErr w:type="gramEnd"/>
-      <w:r>
-        <w:t xml:space="preserve"> 5  cc  </w:t>
-      </w:r>
-      <w:proofErr w:type="spellStart"/>
-      <w:r>
-        <w:t>eng</w:t>
-      </w:r>
-      <w:proofErr w:type="spellEnd"/>
-      <w:r>
-        <w:t xml:space="preserve">  4096 Jun 24 16:51  action</w:t>
-      </w:r>
-    </w:p>
-    <w:p>
-      <w:proofErr w:type="spellStart"/>
-      <w:proofErr w:type="gramStart"/>
-      <w:r>
-        <w:t>drwxr</w:t>
-      </w:r>
-      <w:proofErr w:type="spellEnd"/>
-      <w:r>
-        <w:t>-</w:t>
-      </w:r>
-      <w:proofErr w:type="spellStart"/>
-      <w:r>
-        <w:t>xr</w:t>
-      </w:r>
-      <w:proofErr w:type="spellEnd"/>
-      <w:r>
-        <w:t>-x</w:t>
-      </w:r>
-      <w:proofErr w:type="gramEnd"/>
-      <w:r>
-        <w:t xml:space="preserve"> 4  cc  </w:t>
-      </w:r>
-      <w:proofErr w:type="spellStart"/>
-      <w:r>
-        <w:t>eng</w:t>
-      </w:r>
-      <w:proofErr w:type="spellEnd"/>
-      <w:r>
-        <w:t xml:space="preserve">  4096 Jun 24 16:51  comedy</w:t>
-      </w:r>
-    </w:p>
-    <w:p>
-      <w:proofErr w:type="spellStart"/>
-      <w:proofErr w:type="gramStart"/>
-      <w:r>
-        <w:t>drwxr</w:t>
-      </w:r>
-      <w:proofErr w:type="spellEnd"/>
-      <w:r>
-        <w:t>-</w:t>
-      </w:r>
-      <w:proofErr w:type="spellStart"/>
-      <w:r>
-        <w:t>xr</w:t>
-      </w:r>
-      <w:proofErr w:type="spellEnd"/>
-      <w:r>
-        <w:t>-x</w:t>
-      </w:r>
-      <w:proofErr w:type="gramEnd"/>
-      <w:r>
-        <w:t xml:space="preserve"> 6  cc  </w:t>
-      </w:r>
-      <w:proofErr w:type="spellStart"/>
-      <w:r>
-        <w:t>eng</w:t>
-      </w:r>
-      <w:proofErr w:type="spellEnd"/>
-      <w:r>
-        <w:t xml:space="preserve">  4096 Jun 24 16:51  drama</w:t>
-      </w:r>
-    </w:p>
-    <w:p>
-      <w:r>
-        <w:t>-</w:t>
-      </w:r>
-      <w:proofErr w:type="spellStart"/>
-      <w:proofErr w:type="gramStart"/>
-      <w:r>
-        <w:t>rw</w:t>
-      </w:r>
-      <w:proofErr w:type="spellEnd"/>
-      <w:r>
-        <w:t>-</w:t>
-      </w:r>
-      <w:proofErr w:type="gramEnd"/>
-      <w:r>
-        <w:t xml:space="preserve">r--r-- 1  cc  </w:t>
-      </w:r>
-      <w:proofErr w:type="spellStart"/>
-      <w:r>
-        <w:t>eng</w:t>
-      </w:r>
-      <w:proofErr w:type="spellEnd"/>
-      <w:r>
-        <w:t xml:space="preserve">     0 Jun 24 16:51  genres.txt</w:t>
-      </w:r>
-    </w:p>
-    <w:p>
-      <w:proofErr w:type="spellStart"/>
-      <w:proofErr w:type="gramStart"/>
-      <w:r>
-        <w:t>ls</w:t>
-      </w:r>
-      <w:proofErr w:type="spellEnd"/>
-      <w:proofErr w:type="gramEnd"/>
-      <w:r>
-        <w:t xml:space="preserve"> -l lists all contents of a directory in long format. </w:t>
-      </w:r>
-      <w:hyperlink r:id="rId8" w:tgtFrame="_blank" w:history="1">
-        <w:r>
-          <w:rPr>
-            <w:rStyle w:val="Hyperlink"/>
-          </w:rPr>
-          <w:t>Here’s what each column means</w:t>
-        </w:r>
-      </w:hyperlink>
-      <w:r>
-        <w:t>.</w:t>
-      </w:r>
-    </w:p>
-    <w:p>
-      <w:pPr>
-        <w:rPr>
-          <w:b/>
-          <w:bCs/>
-        </w:rPr>
-      </w:pPr>
-      <w:proofErr w:type="spellStart"/>
-      <w:proofErr w:type="gramStart"/>
-      <w:r>
-        <w:rPr>
-          <w:b/>
-          <w:bCs/>
-        </w:rPr>
-        <w:t>ls</w:t>
-      </w:r>
-      <w:proofErr w:type="spellEnd"/>
-      <w:proofErr w:type="gramEnd"/>
-      <w:r>
-        <w:rPr>
-          <w:b/>
-          <w:bCs/>
-        </w:rPr>
-        <w:t xml:space="preserve"> -t</w:t>
-      </w:r>
-    </w:p>
-    <w:p>
-      <w:proofErr w:type="spellStart"/>
-      <w:proofErr w:type="gramStart"/>
-      <w:r>
-        <w:t>ls</w:t>
-      </w:r>
-      <w:proofErr w:type="spellEnd"/>
-      <w:proofErr w:type="gramEnd"/>
-      <w:r>
-        <w:t xml:space="preserve"> -t orders files and directories by the time they were last modified.</w:t>
-      </w:r>
-    </w:p>
-    <w:p>
-      <w:pPr>
-        <w:pStyle w:val="ListParagraph"/>
-        <w:numPr>
-          <w:ilvl w:val="0"/>
-          <w:numId w:val="5"/>
-        </w:numPr>
-        <w:rPr>
-          <w:b/>
-          <w:bCs/>
-        </w:rPr>
-      </w:pPr>
-      <w:proofErr w:type="spellStart"/>
-      <w:r>
-        <w:rPr>
-          <w:b/>
-          <w:bCs/>
-        </w:rPr>
-        <w:t>mkdir</w:t>
-      </w:r>
-      <w:proofErr w:type="spellEnd"/>
-    </w:p>
-    <w:p>
-      <w:r>
-        <w:t xml:space="preserve">$ </w:t>
-      </w:r>
-      <w:proofErr w:type="spellStart"/>
-      <w:proofErr w:type="gramStart"/>
-      <w:r>
-        <w:t>mkdir</w:t>
-      </w:r>
-      <w:proofErr w:type="spellEnd"/>
-      <w:proofErr w:type="gramEnd"/>
-      <w:r>
-        <w:t xml:space="preserve"> media</w:t>
-      </w:r>
-    </w:p>
-    <w:p>
-      <w:proofErr w:type="spellStart"/>
-      <w:proofErr w:type="gramStart"/>
-      <w:r>
-        <w:t>mkdir</w:t>
-      </w:r>
-      <w:proofErr w:type="spellEnd"/>
-      <w:proofErr w:type="gramEnd"/>
-      <w:r>
-        <w:t xml:space="preserve"> takes in a directory name as an argument, and then creates a new directory in the current working directory. Here we used </w:t>
-      </w:r>
-      <w:proofErr w:type="spellStart"/>
-      <w:r>
-        <w:t>mkdir</w:t>
-      </w:r>
-      <w:proofErr w:type="spellEnd"/>
-      <w:r>
-        <w:t xml:space="preserve"> to create a new directory named </w:t>
-      </w:r>
-      <w:r>
-        <w:rPr>
-          <w:b/>
-          <w:bCs/>
-        </w:rPr>
-        <w:t>media/</w:t>
-      </w:r>
-      <w:r>
-        <w:t>.</w:t>
-      </w:r>
-    </w:p>
-    <w:p>
-      <w:pPr>
-        <w:pStyle w:val="ListParagraph"/>
-        <w:numPr>
-          <w:ilvl w:val="0"/>
-          <w:numId w:val="5"/>
-        </w:numPr>
-        <w:rPr>
-          <w:b/>
-          <w:bCs/>
-        </w:rPr>
-      </w:pPr>
-      <w:r>
-        <w:rPr>
-          <w:b/>
-          <w:bCs/>
-        </w:rPr>
-        <w:t>mv</w:t>
-      </w:r>
-    </w:p>
-    <w:p>
-      <w:r>
-        <w:t xml:space="preserve">$ </w:t>
-      </w:r>
-      <w:proofErr w:type="gramStart"/>
-      <w:r>
-        <w:t>mv</w:t>
-      </w:r>
-      <w:proofErr w:type="gramEnd"/>
-      <w:r>
-        <w:t xml:space="preserve"> superman.txt superhero/</w:t>
-      </w:r>
-    </w:p>
-    <w:p>
-      <w:r>
-        <w:t>To move a file into a directory, use mv with the source file as the first argument and the destination directory as the second argument. Here we move superman.txt into superhero/.</w:t>
-      </w:r>
-    </w:p>
-    <w:p>
-      <w:pPr>
-        <w:pStyle w:val="ListParagraph"/>
-        <w:numPr>
-          <w:ilvl w:val="0"/>
-          <w:numId w:val="5"/>
-        </w:numPr>
-        <w:rPr>
-          <w:b/>
-          <w:bCs/>
-        </w:rPr>
-      </w:pPr>
-      <w:proofErr w:type="spellStart"/>
-      <w:r>
-        <w:rPr>
-          <w:b/>
-          <w:bCs/>
-        </w:rPr>
-        <w:t>nano</w:t>
-      </w:r>
-      <w:proofErr w:type="spellEnd"/>
-    </w:p>
-    <w:p>
-      <w:r>
-        <w:t xml:space="preserve">$ </w:t>
-      </w:r>
-      <w:proofErr w:type="spellStart"/>
-      <w:proofErr w:type="gramStart"/>
-      <w:r>
-        <w:t>nano</w:t>
-      </w:r>
-      <w:proofErr w:type="spellEnd"/>
-      <w:proofErr w:type="gramEnd"/>
-      <w:r>
-        <w:t xml:space="preserve"> hello.txt</w:t>
-      </w:r>
-    </w:p>
-    <w:p>
-      <w:proofErr w:type="spellStart"/>
-      <w:proofErr w:type="gramStart"/>
-      <w:r>
-        <w:rPr>
-          <w:i/>
-          <w:iCs/>
-        </w:rPr>
-        <w:t>nano</w:t>
-      </w:r>
-      <w:proofErr w:type="spellEnd"/>
-      <w:proofErr w:type="gramEnd"/>
-      <w:r>
-        <w:t xml:space="preserve"> is a command line text editor. It works just like a desktop text editor like </w:t>
-      </w:r>
-      <w:proofErr w:type="spellStart"/>
-      <w:r>
-        <w:t>TextEdit</w:t>
-      </w:r>
-      <w:proofErr w:type="spellEnd"/>
-      <w:r>
-        <w:t xml:space="preserve"> or Notepad, except that it is accessible from the command line and only accepts keyboard input.</w:t>
-      </w:r>
-    </w:p>
-    <w:p>
-      <w:pPr>
-        <w:pStyle w:val="ListParagraph"/>
-        <w:numPr>
-          <w:ilvl w:val="0"/>
-          <w:numId w:val="5"/>
-        </w:numPr>
-        <w:rPr>
-          <w:b/>
-          <w:bCs/>
-        </w:rPr>
-      </w:pPr>
-      <w:r>
-        <w:rPr>
-          <w:b/>
-          <w:bCs/>
-        </w:rPr>
-        <w:t>PATH</w:t>
-      </w:r>
-    </w:p>
-    <w:p>
-      <w:r>
-        <w:t xml:space="preserve">$ </w:t>
-      </w:r>
-      <w:proofErr w:type="gramStart"/>
-      <w:r>
-        <w:t>echo</w:t>
-      </w:r>
-      <w:proofErr w:type="gramEnd"/>
-      <w:r>
-        <w:t xml:space="preserve"> $PATH</w:t>
-      </w:r>
-    </w:p>
-    <w:p/>
-    <w:p>
-      <w:r>
-        <w:t>/home/ccuser/.gem/ruby/2.0.0/bin:/usr/local/sbin:/usr/local/bin:/usr/bin:/usr/sbin:/sbin:/bin</w:t>
-      </w:r>
-    </w:p>
-    <w:p>
-      <w:r>
-        <w:lastRenderedPageBreak/>
-        <w:t xml:space="preserve">PATH is an environment variable that stores a list of directories separated by a colon. Each directory contains scripts for the command line to execute. </w:t>
-      </w:r>
-      <w:proofErr w:type="gramStart"/>
-      <w:r>
-        <w:t>PATH lists which directories contain scripts.</w:t>
-      </w:r>
-      <w:proofErr w:type="gramEnd"/>
-    </w:p>
-    <w:p>
-      <w:pPr>
-        <w:pStyle w:val="ListParagraph"/>
-        <w:numPr>
-          <w:ilvl w:val="0"/>
-          <w:numId w:val="5"/>
-        </w:numPr>
-        <w:rPr>
-          <w:b/>
-          <w:bCs/>
-        </w:rPr>
-      </w:pPr>
-      <w:proofErr w:type="spellStart"/>
-      <w:r>
-        <w:rPr>
-          <w:b/>
-          <w:bCs/>
-        </w:rPr>
-        <w:t>pwd</w:t>
-      </w:r>
-      <w:proofErr w:type="spellEnd"/>
-    </w:p>
-    <w:p>
-      <w:r>
-        <w:t xml:space="preserve">$ </w:t>
-      </w:r>
-      <w:proofErr w:type="spellStart"/>
-      <w:proofErr w:type="gramStart"/>
-      <w:r>
-        <w:t>pwd</w:t>
-      </w:r>
-      <w:proofErr w:type="spellEnd"/>
-      <w:proofErr w:type="gramEnd"/>
-    </w:p>
-    <w:p>
-      <w:r>
-        <w:t>/home/</w:t>
-      </w:r>
-      <w:proofErr w:type="spellStart"/>
-      <w:r>
-        <w:t>ccuser</w:t>
-      </w:r>
-      <w:proofErr w:type="spellEnd"/>
-      <w:r>
-        <w:t>/workspace/blog</w:t>
-      </w:r>
-    </w:p>
-    <w:p>
-      <w:proofErr w:type="spellStart"/>
-      <w:proofErr w:type="gramStart"/>
-      <w:r>
-        <w:t>pwd</w:t>
-      </w:r>
-      <w:proofErr w:type="spellEnd"/>
-      <w:proofErr w:type="gramEnd"/>
-      <w:r>
-        <w:t> prints the name of the working directory</w:t>
-      </w:r>
-    </w:p>
-    <w:p>
-      <w:pPr>
-        <w:pStyle w:val="ListParagraph"/>
-        <w:numPr>
-          <w:ilvl w:val="0"/>
-          <w:numId w:val="5"/>
-        </w:numPr>
-        <w:rPr>
-          <w:b/>
-          <w:bCs/>
-        </w:rPr>
-      </w:pPr>
-      <w:proofErr w:type="spellStart"/>
-      <w:r>
-        <w:rPr>
-          <w:b/>
-          <w:bCs/>
-        </w:rPr>
-        <w:t>rm</w:t>
-      </w:r>
-      <w:proofErr w:type="spellEnd"/>
-    </w:p>
-    <w:p>
-      <w:r>
-        <w:t xml:space="preserve">$ </w:t>
-      </w:r>
-      <w:proofErr w:type="spellStart"/>
-      <w:proofErr w:type="gramStart"/>
-      <w:r>
-        <w:t>rm</w:t>
-      </w:r>
-      <w:proofErr w:type="spellEnd"/>
-      <w:proofErr w:type="gramEnd"/>
-      <w:r>
-        <w:t xml:space="preserve"> waterboy.txt</w:t>
-      </w:r>
-    </w:p>
-    <w:p>
-      <w:proofErr w:type="spellStart"/>
-      <w:proofErr w:type="gramStart"/>
-      <w:r>
-        <w:t>rm</w:t>
-      </w:r>
-      <w:proofErr w:type="spellEnd"/>
-      <w:proofErr w:type="gramEnd"/>
-      <w:r>
-        <w:t> deletes files. Here we remove the file waterboy.txt from the file system.</w:t>
-      </w:r>
-    </w:p>
-    <w:p>
-      <w:pPr>
-        <w:rPr>
-          <w:b/>
-          <w:bCs/>
-        </w:rPr>
-      </w:pPr>
-      <w:proofErr w:type="spellStart"/>
-      <w:proofErr w:type="gramStart"/>
-      <w:r>
-        <w:rPr>
-          <w:b/>
-          <w:bCs/>
-        </w:rPr>
-        <w:t>rm</w:t>
-      </w:r>
-      <w:proofErr w:type="spellEnd"/>
-      <w:proofErr w:type="gramEnd"/>
-      <w:r>
-        <w:rPr>
-          <w:b/>
-          <w:bCs/>
-        </w:rPr>
-        <w:t xml:space="preserve"> -r</w:t>
-      </w:r>
-    </w:p>
-    <w:p>
-      <w:r>
-        <w:t xml:space="preserve">$ </w:t>
-      </w:r>
-      <w:proofErr w:type="spellStart"/>
-      <w:proofErr w:type="gramStart"/>
-      <w:r>
-        <w:t>rm</w:t>
-      </w:r>
-      <w:proofErr w:type="spellEnd"/>
-      <w:proofErr w:type="gramEnd"/>
-      <w:r>
-        <w:t xml:space="preserve"> -r comedy</w:t>
-      </w:r>
-    </w:p>
-    <w:p>
-      <w:proofErr w:type="spellStart"/>
-      <w:proofErr w:type="gramStart"/>
-      <w:r>
-        <w:t>rm</w:t>
-      </w:r>
-      <w:proofErr w:type="spellEnd"/>
-      <w:proofErr w:type="gramEnd"/>
-      <w:r>
-        <w:t xml:space="preserve"> -r deletes a directory and all of its child directories.</w:t>
-      </w:r>
-    </w:p>
-    <w:p>
-      <w:pPr>
-        <w:pStyle w:val="ListParagraph"/>
-        <w:numPr>
-          <w:ilvl w:val="0"/>
-          <w:numId w:val="5"/>
-        </w:numPr>
-        <w:rPr>
-          <w:b/>
-          <w:bCs/>
-        </w:rPr>
-      </w:pPr>
-      <w:proofErr w:type="spellStart"/>
-      <w:r>
-        <w:rPr>
-          <w:b/>
-          <w:bCs/>
-        </w:rPr>
-        <w:t>sed</w:t>
-      </w:r>
-      <w:proofErr w:type="spellEnd"/>
-    </w:p>
-    <w:p>
-      <w:r>
-        <w:t xml:space="preserve">$ </w:t>
-      </w:r>
-      <w:proofErr w:type="spellStart"/>
-      <w:proofErr w:type="gramStart"/>
-      <w:r>
-        <w:t>sed</w:t>
-      </w:r>
-      <w:proofErr w:type="spellEnd"/>
-      <w:r>
-        <w:t xml:space="preserve"> 's</w:t>
-      </w:r>
-      <w:proofErr w:type="gramEnd"/>
-      <w:r>
-        <w:t>/snow/rain/' forests.txt</w:t>
-      </w:r>
-    </w:p>
-    <w:p>
-      <w:proofErr w:type="spellStart"/>
-      <w:proofErr w:type="gramStart"/>
-      <w:r>
-        <w:t>sed</w:t>
-      </w:r>
-      <w:proofErr w:type="spellEnd"/>
-      <w:proofErr w:type="gramEnd"/>
-      <w:r>
-        <w:t> stands for “stream editor”. It accepts standard input and modifies it based on an </w:t>
-      </w:r>
-      <w:r>
-        <w:rPr>
-          <w:i/>
-          <w:iCs/>
-        </w:rPr>
-        <w:t>expression</w:t>
-      </w:r>
-      <w:r>
-        <w:t>, before displaying it as output data.</w:t>
-      </w:r>
-    </w:p>
-    <w:p>
-      <w:r>
-        <w:t xml:space="preserve">In the </w:t>
-      </w:r>
-      <w:proofErr w:type="gramStart"/>
-      <w:r>
-        <w:t>expression 's</w:t>
-      </w:r>
-      <w:proofErr w:type="gramEnd"/>
-      <w:r>
-        <w:t>/snow/rain/':</w:t>
-      </w:r>
-    </w:p>
-    <w:p>
-      <w:pPr>
-        <w:numPr>
-          <w:ilvl w:val="0"/>
-          <w:numId w:val="1"/>
-        </w:numPr>
-      </w:pPr>
-      <w:proofErr w:type="gramStart"/>
-      <w:r>
-        <w:t>s</w:t>
-      </w:r>
-      <w:proofErr w:type="gramEnd"/>
-      <w:r>
-        <w:t>: stands for “substitution”.</w:t>
-      </w:r>
-    </w:p>
-    <w:p>
-      <w:pPr>
-        <w:numPr>
-          <w:ilvl w:val="0"/>
-          <w:numId w:val="1"/>
-        </w:numPr>
-      </w:pPr>
-      <w:proofErr w:type="gramStart"/>
-      <w:r>
-        <w:t>snow</w:t>
-      </w:r>
-      <w:proofErr w:type="gramEnd"/>
-      <w:r>
-        <w:t>: the search string, the text to find.</w:t>
-      </w:r>
-    </w:p>
-    <w:p>
-      <w:pPr>
-        <w:numPr>
-          <w:ilvl w:val="0"/>
-          <w:numId w:val="1"/>
-        </w:numPr>
-      </w:pPr>
-      <w:proofErr w:type="gramStart"/>
-      <w:r>
-        <w:t>rain</w:t>
-      </w:r>
-      <w:proofErr w:type="gramEnd"/>
-      <w:r>
-        <w:t>: the replacement string, the text to add in place.</w:t>
-      </w:r>
-    </w:p>
-    <w:p>
-      <w:pPr>
-        <w:pStyle w:val="ListParagraph"/>
-        <w:numPr>
-          <w:ilvl w:val="0"/>
-          <w:numId w:val="5"/>
-        </w:numPr>
-        <w:rPr>
-          <w:b/>
-          <w:bCs/>
-        </w:rPr>
-      </w:pPr>
-      <w:r>
-        <w:rPr>
-          <w:b/>
-          <w:bCs/>
-        </w:rPr>
-        <w:t>sort</w:t>
-      </w:r>
-    </w:p>
-    <w:p>
-      <w:r>
-        <w:t>$ sort lakes.txt</w:t>
-      </w:r>
-    </w:p>
-    <w:p>
-      <w:proofErr w:type="gramStart"/>
-      <w:r>
-        <w:t>sort</w:t>
-      </w:r>
-      <w:proofErr w:type="gramEnd"/>
-      <w:r>
-        <w:t> takes a filename or standard input and orders each line alphabetically, printing it to standard output.</w:t>
-      </w:r>
-    </w:p>
-    <w:p>
-      <w:pPr>
-        <w:pStyle w:val="ListParagraph"/>
-        <w:numPr>
-          <w:ilvl w:val="0"/>
-          <w:numId w:val="5"/>
-        </w:numPr>
-        <w:rPr>
-          <w:b/>
-          <w:bCs/>
-        </w:rPr>
-      </w:pPr>
-      <w:r>
-        <w:rPr>
-          <w:b/>
-          <w:bCs/>
-        </w:rPr>
-        <w:t>source</w:t>
-      </w:r>
-    </w:p>
-    <w:p>
-      <w:proofErr w:type="gramStart"/>
-      <w:r>
-        <w:t>source</w:t>
-      </w:r>
-      <w:proofErr w:type="gramEnd"/>
-      <w:r>
-        <w:t xml:space="preserve"> ~/.</w:t>
-      </w:r>
-      <w:proofErr w:type="spellStart"/>
-      <w:r>
-        <w:t>bash_profile</w:t>
-      </w:r>
-      <w:proofErr w:type="spellEnd"/>
-    </w:p>
-    <w:p>
-      <w:proofErr w:type="gramStart"/>
-      <w:r>
-        <w:lastRenderedPageBreak/>
-        <w:t>source</w:t>
-      </w:r>
-      <w:proofErr w:type="gramEnd"/>
-      <w:r>
-        <w:t> activates the changes in </w:t>
-      </w:r>
-      <w:r>
-        <w:rPr>
-          <w:b/>
-          <w:bCs/>
-        </w:rPr>
-        <w:t>~/.</w:t>
-      </w:r>
-      <w:proofErr w:type="spellStart"/>
-      <w:r>
-        <w:rPr>
-          <w:b/>
-          <w:bCs/>
-        </w:rPr>
-        <w:t>bash_profile</w:t>
-      </w:r>
-      <w:proofErr w:type="spellEnd"/>
-      <w:r>
-        <w:t> for the current session. Instead of closing the terminal and needing to start a new session, source makes the changes available right away in the session we are in.</w:t>
-      </w:r>
-    </w:p>
-    <w:p>
-      <w:pPr>
-        <w:pStyle w:val="ListParagraph"/>
-        <w:numPr>
-          <w:ilvl w:val="0"/>
-          <w:numId w:val="5"/>
-        </w:numPr>
-        <w:rPr>
-          <w:b/>
-          <w:bCs/>
-        </w:rPr>
-      </w:pPr>
-      <w:r>
-        <w:rPr>
-          <w:b/>
-          <w:bCs/>
-        </w:rPr>
-        <w:t>touch</w:t>
-      </w:r>
-    </w:p>
-    <w:p>
-      <w:r>
-        <w:t>$ touch data.txt</w:t>
-      </w:r>
-    </w:p>
-    <w:p>
-      <w:proofErr w:type="gramStart"/>
-      <w:r>
-        <w:t>touch</w:t>
-      </w:r>
-      <w:proofErr w:type="gramEnd"/>
-      <w:r>
-        <w:t> creates a new file inside the working directory. It takes in a file name as an argument, and then creates a new empty file in the current working directory. Here we used touch to create a new file named keyboard.txt inside the 2014/</w:t>
-      </w:r>
-      <w:proofErr w:type="spellStart"/>
-      <w:r>
-        <w:t>dec</w:t>
-      </w:r>
-      <w:proofErr w:type="spellEnd"/>
-      <w:r>
-        <w:t>/ directory.</w:t>
-      </w:r>
-    </w:p>
-    <w:p>
-      <w:r>
-        <w:t>If the file exists, touch is used to update the modification time of the file</w:t>
-      </w:r>
-    </w:p>
-    <w:p>
-      <w:pPr>
-        <w:pStyle w:val="ListParagraph"/>
-        <w:numPr>
-          <w:ilvl w:val="0"/>
-          <w:numId w:val="5"/>
-        </w:numPr>
-        <w:rPr>
-          <w:b/>
-          <w:bCs/>
-        </w:rPr>
-      </w:pPr>
-      <w:proofErr w:type="spellStart"/>
-      <w:r>
-        <w:rPr>
-          <w:b/>
-          <w:bCs/>
-        </w:rPr>
-        <w:t>uniq</w:t>
-      </w:r>
-      <w:proofErr w:type="spellEnd"/>
-    </w:p>
-    <w:p>
-      <w:r>
-        <w:t xml:space="preserve">$ </w:t>
-      </w:r>
-      <w:proofErr w:type="spellStart"/>
-      <w:proofErr w:type="gramStart"/>
-      <w:r>
-        <w:t>uniq</w:t>
-      </w:r>
-      <w:proofErr w:type="spellEnd"/>
-      <w:proofErr w:type="gramEnd"/>
-      <w:r>
-        <w:t xml:space="preserve"> lakes.txt</w:t>
-      </w:r>
-    </w:p>
-    <w:p>
-      <w:proofErr w:type="spellStart"/>
-      <w:proofErr w:type="gramStart"/>
-      <w:r>
-        <w:t>uniq</w:t>
-      </w:r>
-      <w:proofErr w:type="spellEnd"/>
-      <w:proofErr w:type="gramEnd"/>
-      <w:r>
-        <w:t>, short for “unique”, takes a filename or standard input and prints out every line, removing any exact duplicates.</w:t>
-      </w:r>
-    </w:p>
-    <w:p/>
     <w:sectPr>
       <w:pgSz w:w="12240" w:h="15840"/>
-      <w:pgMar w:top="1440" w:right="1440" w:bottom="1440" w:left="1440" w:header="720" w:footer="720" w:gutter="0"/>
+      <w:pgMar w:top="1440" w:right="1440" w:bottom="1440" w:left="1080" w:header="720" w:footer="720" w:gutter="0"/>
       <w:cols w:space="720"/>
       <w:docGrid w:linePitch="360"/>
     </w:sectPr>
@@ -2923,9 +2309,231 @@
 </w:document>
 </file>
 
+<file path=word/endnotes.xml><?xml version="1.0" encoding="utf-8"?>
+<w:endnotes xmlns:wpc="http://schemas.microsoft.com/office/word/2010/wordprocessingCanvas" xmlns:mc="http://schemas.openxmlformats.org/markup-compatibility/2006" xmlns:o="urn:schemas-microsoft-com:office:office" xmlns:r="http://schemas.openxmlformats.org/officeDocument/2006/relationships" xmlns:m="http://schemas.openxmlformats.org/officeDocument/2006/math" xmlns:v="urn:schemas-microsoft-com:vml" xmlns:wp14="http://schemas.microsoft.com/office/word/2010/wordprocessingDrawing" xmlns:wp="http://schemas.openxmlformats.org/drawingml/2006/wordprocessingDrawing" xmlns:w10="urn:schemas-microsoft-com:office:word" xmlns:w="http://schemas.openxmlformats.org/wordprocessingml/2006/main" xmlns:w14="http://schemas.microsoft.com/office/word/2010/wordml" xmlns:wpg="http://schemas.microsoft.com/office/word/2010/wordprocessingGroup" xmlns:wpi="http://schemas.microsoft.com/office/word/2010/wordprocessingInk" xmlns:wne="http://schemas.microsoft.com/office/word/2006/wordml" xmlns:wps="http://schemas.microsoft.com/office/word/2010/wordprocessingShape" mc:Ignorable="w14 wp14">
+  <w:endnote w:type="separator" w:id="-1">
+    <w:p>
+      <w:pPr>
+        <w:spacing w:after="0" w:line="240" w:lineRule="auto"/>
+      </w:pPr>
+      <w:r>
+        <w:separator/>
+      </w:r>
+    </w:p>
+  </w:endnote>
+  <w:endnote w:type="continuationSeparator" w:id="0">
+    <w:p>
+      <w:pPr>
+        <w:spacing w:after="0" w:line="240" w:lineRule="auto"/>
+      </w:pPr>
+      <w:r>
+        <w:continuationSeparator/>
+      </w:r>
+    </w:p>
+  </w:endnote>
+</w:endnotes>
+</file>
+
+<file path=word/footnotes.xml><?xml version="1.0" encoding="utf-8"?>
+<w:footnotes xmlns:wpc="http://schemas.microsoft.com/office/word/2010/wordprocessingCanvas" xmlns:mc="http://schemas.openxmlformats.org/markup-compatibility/2006" xmlns:o="urn:schemas-microsoft-com:office:office" xmlns:r="http://schemas.openxmlformats.org/officeDocument/2006/relationships" xmlns:m="http://schemas.openxmlformats.org/officeDocument/2006/math" xmlns:v="urn:schemas-microsoft-com:vml" xmlns:wp14="http://schemas.microsoft.com/office/word/2010/wordprocessingDrawing" xmlns:wp="http://schemas.openxmlformats.org/drawingml/2006/wordprocessingDrawing" xmlns:w10="urn:schemas-microsoft-com:office:word" xmlns:w="http://schemas.openxmlformats.org/wordprocessingml/2006/main" xmlns:w14="http://schemas.microsoft.com/office/word/2010/wordml" xmlns:wpg="http://schemas.microsoft.com/office/word/2010/wordprocessingGroup" xmlns:wpi="http://schemas.microsoft.com/office/word/2010/wordprocessingInk" xmlns:wne="http://schemas.microsoft.com/office/word/2006/wordml" xmlns:wps="http://schemas.microsoft.com/office/word/2010/wordprocessingShape" mc:Ignorable="w14 wp14">
+  <w:footnote w:type="separator" w:id="-1">
+    <w:p>
+      <w:pPr>
+        <w:spacing w:after="0" w:line="240" w:lineRule="auto"/>
+      </w:pPr>
+      <w:r>
+        <w:separator/>
+      </w:r>
+    </w:p>
+  </w:footnote>
+  <w:footnote w:type="continuationSeparator" w:id="0">
+    <w:p>
+      <w:pPr>
+        <w:spacing w:after="0" w:line="240" w:lineRule="auto"/>
+      </w:pPr>
+      <w:r>
+        <w:continuationSeparator/>
+      </w:r>
+    </w:p>
+  </w:footnote>
+</w:footnotes>
+</file>
+
 <file path=word/numbering.xml><?xml version="1.0" encoding="utf-8"?>
 <w:numbering xmlns:wpc="http://schemas.microsoft.com/office/word/2010/wordprocessingCanvas" xmlns:mc="http://schemas.openxmlformats.org/markup-compatibility/2006" xmlns:o="urn:schemas-microsoft-com:office:office" xmlns:r="http://schemas.openxmlformats.org/officeDocument/2006/relationships" xmlns:m="http://schemas.openxmlformats.org/officeDocument/2006/math" xmlns:v="urn:schemas-microsoft-com:vml" xmlns:wp14="http://schemas.microsoft.com/office/word/2010/wordprocessingDrawing" xmlns:wp="http://schemas.openxmlformats.org/drawingml/2006/wordprocessingDrawing" xmlns:w10="urn:schemas-microsoft-com:office:word" xmlns:w="http://schemas.openxmlformats.org/wordprocessingml/2006/main" xmlns:w14="http://schemas.microsoft.com/office/word/2010/wordml" xmlns:wpg="http://schemas.microsoft.com/office/word/2010/wordprocessingGroup" xmlns:wpi="http://schemas.microsoft.com/office/word/2010/wordprocessingInk" xmlns:wne="http://schemas.microsoft.com/office/word/2006/wordml" xmlns:wps="http://schemas.microsoft.com/office/word/2010/wordprocessingShape" mc:Ignorable="w14 wp14">
   <w:abstractNum w:abstractNumId="0">
+    <w:nsid w:val="08A25E40"/>
+    <w:multiLevelType w:val="hybridMultilevel"/>
+    <w:tmpl w:val="E5708A5E"/>
+    <w:lvl w:ilvl="0" w:tplc="04090011">
+      <w:start w:val="1"/>
+      <w:numFmt w:val="decimal"/>
+      <w:lvlText w:val="%1)"/>
+      <w:lvlJc w:val="left"/>
+      <w:pPr>
+        <w:ind w:left="3600" w:hanging="360"/>
+      </w:pPr>
+    </w:lvl>
+    <w:lvl w:ilvl="1" w:tplc="04090019" w:tentative="1">
+      <w:start w:val="1"/>
+      <w:numFmt w:val="lowerLetter"/>
+      <w:lvlText w:val="%2."/>
+      <w:lvlJc w:val="left"/>
+      <w:pPr>
+        <w:ind w:left="4320" w:hanging="360"/>
+      </w:pPr>
+    </w:lvl>
+    <w:lvl w:ilvl="2" w:tplc="0409001B" w:tentative="1">
+      <w:start w:val="1"/>
+      <w:numFmt w:val="lowerRoman"/>
+      <w:lvlText w:val="%3."/>
+      <w:lvlJc w:val="right"/>
+      <w:pPr>
+        <w:ind w:left="5040" w:hanging="180"/>
+      </w:pPr>
+    </w:lvl>
+    <w:lvl w:ilvl="3" w:tplc="0409000F" w:tentative="1">
+      <w:start w:val="1"/>
+      <w:numFmt w:val="decimal"/>
+      <w:lvlText w:val="%4."/>
+      <w:lvlJc w:val="left"/>
+      <w:pPr>
+        <w:ind w:left="5760" w:hanging="360"/>
+      </w:pPr>
+    </w:lvl>
+    <w:lvl w:ilvl="4" w:tplc="04090019" w:tentative="1">
+      <w:start w:val="1"/>
+      <w:numFmt w:val="lowerLetter"/>
+      <w:lvlText w:val="%5."/>
+      <w:lvlJc w:val="left"/>
+      <w:pPr>
+        <w:ind w:left="6480" w:hanging="360"/>
+      </w:pPr>
+    </w:lvl>
+    <w:lvl w:ilvl="5" w:tplc="0409001B" w:tentative="1">
+      <w:start w:val="1"/>
+      <w:numFmt w:val="lowerRoman"/>
+      <w:lvlText w:val="%6."/>
+      <w:lvlJc w:val="right"/>
+      <w:pPr>
+        <w:ind w:left="7200" w:hanging="180"/>
+      </w:pPr>
+    </w:lvl>
+    <w:lvl w:ilvl="6" w:tplc="0409000F" w:tentative="1">
+      <w:start w:val="1"/>
+      <w:numFmt w:val="decimal"/>
+      <w:lvlText w:val="%7."/>
+      <w:lvlJc w:val="left"/>
+      <w:pPr>
+        <w:ind w:left="7920" w:hanging="360"/>
+      </w:pPr>
+    </w:lvl>
+    <w:lvl w:ilvl="7" w:tplc="04090019" w:tentative="1">
+      <w:start w:val="1"/>
+      <w:numFmt w:val="lowerLetter"/>
+      <w:lvlText w:val="%8."/>
+      <w:lvlJc w:val="left"/>
+      <w:pPr>
+        <w:ind w:left="8640" w:hanging="360"/>
+      </w:pPr>
+    </w:lvl>
+    <w:lvl w:ilvl="8" w:tplc="0409001B" w:tentative="1">
+      <w:start w:val="1"/>
+      <w:numFmt w:val="lowerRoman"/>
+      <w:lvlText w:val="%9."/>
+      <w:lvlJc w:val="right"/>
+      <w:pPr>
+        <w:ind w:left="9360" w:hanging="180"/>
+      </w:pPr>
+    </w:lvl>
+  </w:abstractNum>
+  <w:abstractNum w:abstractNumId="1">
+    <w:nsid w:val="0D453AF3"/>
+    <w:multiLevelType w:val="hybridMultilevel"/>
+    <w:tmpl w:val="9B882626"/>
+    <w:lvl w:ilvl="0" w:tplc="0409000F">
+      <w:start w:val="1"/>
+      <w:numFmt w:val="decimal"/>
+      <w:lvlText w:val="%1."/>
+      <w:lvlJc w:val="left"/>
+      <w:pPr>
+        <w:ind w:left="7200" w:hanging="360"/>
+      </w:pPr>
+    </w:lvl>
+    <w:lvl w:ilvl="1" w:tplc="04090019" w:tentative="1">
+      <w:start w:val="1"/>
+      <w:numFmt w:val="lowerLetter"/>
+      <w:lvlText w:val="%2."/>
+      <w:lvlJc w:val="left"/>
+      <w:pPr>
+        <w:ind w:left="7920" w:hanging="360"/>
+      </w:pPr>
+    </w:lvl>
+    <w:lvl w:ilvl="2" w:tplc="0409001B" w:tentative="1">
+      <w:start w:val="1"/>
+      <w:numFmt w:val="lowerRoman"/>
+      <w:lvlText w:val="%3."/>
+      <w:lvlJc w:val="right"/>
+      <w:pPr>
+        <w:ind w:left="8640" w:hanging="180"/>
+      </w:pPr>
+    </w:lvl>
+    <w:lvl w:ilvl="3" w:tplc="0409000F" w:tentative="1">
+      <w:start w:val="1"/>
+      <w:numFmt w:val="decimal"/>
+      <w:lvlText w:val="%4."/>
+      <w:lvlJc w:val="left"/>
+      <w:pPr>
+        <w:ind w:left="9360" w:hanging="360"/>
+      </w:pPr>
+    </w:lvl>
+    <w:lvl w:ilvl="4" w:tplc="04090019" w:tentative="1">
+      <w:start w:val="1"/>
+      <w:numFmt w:val="lowerLetter"/>
+      <w:lvlText w:val="%5."/>
+      <w:lvlJc w:val="left"/>
+      <w:pPr>
+        <w:ind w:left="10080" w:hanging="360"/>
+      </w:pPr>
+    </w:lvl>
+    <w:lvl w:ilvl="5" w:tplc="0409001B" w:tentative="1">
+      <w:start w:val="1"/>
+      <w:numFmt w:val="lowerRoman"/>
+      <w:lvlText w:val="%6."/>
+      <w:lvlJc w:val="right"/>
+      <w:pPr>
+        <w:ind w:left="10800" w:hanging="180"/>
+      </w:pPr>
+    </w:lvl>
+    <w:lvl w:ilvl="6" w:tplc="0409000F" w:tentative="1">
+      <w:start w:val="1"/>
+      <w:numFmt w:val="decimal"/>
+      <w:lvlText w:val="%7."/>
+      <w:lvlJc w:val="left"/>
+      <w:pPr>
+        <w:ind w:left="11520" w:hanging="360"/>
+      </w:pPr>
+    </w:lvl>
+    <w:lvl w:ilvl="7" w:tplc="04090019" w:tentative="1">
+      <w:start w:val="1"/>
+      <w:numFmt w:val="lowerLetter"/>
+      <w:lvlText w:val="%8."/>
+      <w:lvlJc w:val="left"/>
+      <w:pPr>
+        <w:ind w:left="12240" w:hanging="360"/>
+      </w:pPr>
+    </w:lvl>
+    <w:lvl w:ilvl="8" w:tplc="0409001B" w:tentative="1">
+      <w:start w:val="1"/>
+      <w:numFmt w:val="lowerRoman"/>
+      <w:lvlText w:val="%9."/>
+      <w:lvlJc w:val="right"/>
+      <w:pPr>
+        <w:ind w:left="12960" w:hanging="180"/>
+      </w:pPr>
+    </w:lvl>
+  </w:abstractNum>
+  <w:abstractNum w:abstractNumId="2">
     <w:nsid w:val="1C9704DF"/>
     <w:multiLevelType w:val="multilevel"/>
     <w:tmpl w:val="FF1EDD1E"/>
@@ -3074,7 +2682,7 @@
       </w:rPr>
     </w:lvl>
   </w:abstractNum>
-  <w:abstractNum w:abstractNumId="1">
+  <w:abstractNum w:abstractNumId="3">
     <w:nsid w:val="27E959A3"/>
     <w:multiLevelType w:val="hybridMultilevel"/>
     <w:tmpl w:val="253A9F92"/>
@@ -3160,7 +2768,7 @@
       </w:pPr>
     </w:lvl>
   </w:abstractNum>
-  <w:abstractNum w:abstractNumId="2">
+  <w:abstractNum w:abstractNumId="4">
     <w:nsid w:val="305030DE"/>
     <w:multiLevelType w:val="hybridMultilevel"/>
     <w:tmpl w:val="C9788092"/>
@@ -3246,7 +2854,293 @@
       </w:pPr>
     </w:lvl>
   </w:abstractNum>
-  <w:abstractNum w:abstractNumId="3">
+  <w:abstractNum w:abstractNumId="5">
+    <w:nsid w:val="3C210448"/>
+    <w:multiLevelType w:val="hybridMultilevel"/>
+    <w:tmpl w:val="F38CE1C8"/>
+    <w:lvl w:ilvl="0" w:tplc="0409000F">
+      <w:start w:val="1"/>
+      <w:numFmt w:val="decimal"/>
+      <w:lvlText w:val="%1."/>
+      <w:lvlJc w:val="left"/>
+      <w:pPr>
+        <w:ind w:left="4320" w:hanging="360"/>
+      </w:pPr>
+    </w:lvl>
+    <w:lvl w:ilvl="1" w:tplc="04090019" w:tentative="1">
+      <w:start w:val="1"/>
+      <w:numFmt w:val="lowerLetter"/>
+      <w:lvlText w:val="%2."/>
+      <w:lvlJc w:val="left"/>
+      <w:pPr>
+        <w:ind w:left="5040" w:hanging="360"/>
+      </w:pPr>
+    </w:lvl>
+    <w:lvl w:ilvl="2" w:tplc="0409001B" w:tentative="1">
+      <w:start w:val="1"/>
+      <w:numFmt w:val="lowerRoman"/>
+      <w:lvlText w:val="%3."/>
+      <w:lvlJc w:val="right"/>
+      <w:pPr>
+        <w:ind w:left="5760" w:hanging="180"/>
+      </w:pPr>
+    </w:lvl>
+    <w:lvl w:ilvl="3" w:tplc="0409000F" w:tentative="1">
+      <w:start w:val="1"/>
+      <w:numFmt w:val="decimal"/>
+      <w:lvlText w:val="%4."/>
+      <w:lvlJc w:val="left"/>
+      <w:pPr>
+        <w:ind w:left="6480" w:hanging="360"/>
+      </w:pPr>
+    </w:lvl>
+    <w:lvl w:ilvl="4" w:tplc="04090019" w:tentative="1">
+      <w:start w:val="1"/>
+      <w:numFmt w:val="lowerLetter"/>
+      <w:lvlText w:val="%5."/>
+      <w:lvlJc w:val="left"/>
+      <w:pPr>
+        <w:ind w:left="7200" w:hanging="360"/>
+      </w:pPr>
+    </w:lvl>
+    <w:lvl w:ilvl="5" w:tplc="0409001B" w:tentative="1">
+      <w:start w:val="1"/>
+      <w:numFmt w:val="lowerRoman"/>
+      <w:lvlText w:val="%6."/>
+      <w:lvlJc w:val="right"/>
+      <w:pPr>
+        <w:ind w:left="7920" w:hanging="180"/>
+      </w:pPr>
+    </w:lvl>
+    <w:lvl w:ilvl="6" w:tplc="0409000F" w:tentative="1">
+      <w:start w:val="1"/>
+      <w:numFmt w:val="decimal"/>
+      <w:lvlText w:val="%7."/>
+      <w:lvlJc w:val="left"/>
+      <w:pPr>
+        <w:ind w:left="8640" w:hanging="360"/>
+      </w:pPr>
+    </w:lvl>
+    <w:lvl w:ilvl="7" w:tplc="04090019" w:tentative="1">
+      <w:start w:val="1"/>
+      <w:numFmt w:val="lowerLetter"/>
+      <w:lvlText w:val="%8."/>
+      <w:lvlJc w:val="left"/>
+      <w:pPr>
+        <w:ind w:left="9360" w:hanging="360"/>
+      </w:pPr>
+    </w:lvl>
+    <w:lvl w:ilvl="8" w:tplc="0409001B" w:tentative="1">
+      <w:start w:val="1"/>
+      <w:numFmt w:val="lowerRoman"/>
+      <w:lvlText w:val="%9."/>
+      <w:lvlJc w:val="right"/>
+      <w:pPr>
+        <w:ind w:left="10080" w:hanging="180"/>
+      </w:pPr>
+    </w:lvl>
+  </w:abstractNum>
+  <w:abstractNum w:abstractNumId="6">
+    <w:nsid w:val="3C525C72"/>
+    <w:multiLevelType w:val="hybridMultilevel"/>
+    <w:tmpl w:val="964C8BCC"/>
+    <w:lvl w:ilvl="0" w:tplc="760E5322">
+      <w:start w:val="1"/>
+      <w:numFmt w:val="bullet"/>
+      <w:lvlText w:val=""/>
+      <w:lvlJc w:val="left"/>
+      <w:pPr>
+        <w:ind w:left="630" w:hanging="360"/>
+      </w:pPr>
+      <w:rPr>
+        <w:rFonts w:ascii="Symbol" w:hAnsi="Symbol" w:hint="default"/>
+        <w:color w:val="7030A0"/>
+      </w:rPr>
+    </w:lvl>
+    <w:lvl w:ilvl="1" w:tplc="04090003" w:tentative="1">
+      <w:start w:val="1"/>
+      <w:numFmt w:val="bullet"/>
+      <w:lvlText w:val="o"/>
+      <w:lvlJc w:val="left"/>
+      <w:pPr>
+        <w:ind w:left="1440" w:hanging="360"/>
+      </w:pPr>
+      <w:rPr>
+        <w:rFonts w:ascii="Courier New" w:hAnsi="Courier New" w:cs="Courier New" w:hint="default"/>
+      </w:rPr>
+    </w:lvl>
+    <w:lvl w:ilvl="2" w:tplc="04090005" w:tentative="1">
+      <w:start w:val="1"/>
+      <w:numFmt w:val="bullet"/>
+      <w:lvlText w:val=""/>
+      <w:lvlJc w:val="left"/>
+      <w:pPr>
+        <w:ind w:left="2160" w:hanging="360"/>
+      </w:pPr>
+      <w:rPr>
+        <w:rFonts w:ascii="Wingdings" w:hAnsi="Wingdings" w:hint="default"/>
+      </w:rPr>
+    </w:lvl>
+    <w:lvl w:ilvl="3" w:tplc="04090001" w:tentative="1">
+      <w:start w:val="1"/>
+      <w:numFmt w:val="bullet"/>
+      <w:lvlText w:val=""/>
+      <w:lvlJc w:val="left"/>
+      <w:pPr>
+        <w:ind w:left="2880" w:hanging="360"/>
+      </w:pPr>
+      <w:rPr>
+        <w:rFonts w:ascii="Symbol" w:hAnsi="Symbol" w:hint="default"/>
+      </w:rPr>
+    </w:lvl>
+    <w:lvl w:ilvl="4" w:tplc="04090003" w:tentative="1">
+      <w:start w:val="1"/>
+      <w:numFmt w:val="bullet"/>
+      <w:lvlText w:val="o"/>
+      <w:lvlJc w:val="left"/>
+      <w:pPr>
+        <w:ind w:left="3600" w:hanging="360"/>
+      </w:pPr>
+      <w:rPr>
+        <w:rFonts w:ascii="Courier New" w:hAnsi="Courier New" w:cs="Courier New" w:hint="default"/>
+      </w:rPr>
+    </w:lvl>
+    <w:lvl w:ilvl="5" w:tplc="04090005" w:tentative="1">
+      <w:start w:val="1"/>
+      <w:numFmt w:val="bullet"/>
+      <w:lvlText w:val=""/>
+      <w:lvlJc w:val="left"/>
+      <w:pPr>
+        <w:ind w:left="4320" w:hanging="360"/>
+      </w:pPr>
+      <w:rPr>
+        <w:rFonts w:ascii="Wingdings" w:hAnsi="Wingdings" w:hint="default"/>
+      </w:rPr>
+    </w:lvl>
+    <w:lvl w:ilvl="6" w:tplc="04090001" w:tentative="1">
+      <w:start w:val="1"/>
+      <w:numFmt w:val="bullet"/>
+      <w:lvlText w:val=""/>
+      <w:lvlJc w:val="left"/>
+      <w:pPr>
+        <w:ind w:left="5040" w:hanging="360"/>
+      </w:pPr>
+      <w:rPr>
+        <w:rFonts w:ascii="Symbol" w:hAnsi="Symbol" w:hint="default"/>
+      </w:rPr>
+    </w:lvl>
+    <w:lvl w:ilvl="7" w:tplc="04090003" w:tentative="1">
+      <w:start w:val="1"/>
+      <w:numFmt w:val="bullet"/>
+      <w:lvlText w:val="o"/>
+      <w:lvlJc w:val="left"/>
+      <w:pPr>
+        <w:ind w:left="5760" w:hanging="360"/>
+      </w:pPr>
+      <w:rPr>
+        <w:rFonts w:ascii="Courier New" w:hAnsi="Courier New" w:cs="Courier New" w:hint="default"/>
+      </w:rPr>
+    </w:lvl>
+    <w:lvl w:ilvl="8" w:tplc="04090005" w:tentative="1">
+      <w:start w:val="1"/>
+      <w:numFmt w:val="bullet"/>
+      <w:lvlText w:val=""/>
+      <w:lvlJc w:val="left"/>
+      <w:pPr>
+        <w:ind w:left="6480" w:hanging="360"/>
+      </w:pPr>
+      <w:rPr>
+        <w:rFonts w:ascii="Wingdings" w:hAnsi="Wingdings" w:hint="default"/>
+      </w:rPr>
+    </w:lvl>
+  </w:abstractNum>
+  <w:abstractNum w:abstractNumId="7">
+    <w:nsid w:val="48A52A2E"/>
+    <w:multiLevelType w:val="hybridMultilevel"/>
+    <w:tmpl w:val="AABC5846"/>
+    <w:lvl w:ilvl="0" w:tplc="04090011">
+      <w:start w:val="1"/>
+      <w:numFmt w:val="decimal"/>
+      <w:lvlText w:val="%1)"/>
+      <w:lvlJc w:val="left"/>
+      <w:pPr>
+        <w:ind w:left="720" w:hanging="360"/>
+      </w:pPr>
+    </w:lvl>
+    <w:lvl w:ilvl="1" w:tplc="04090017">
+      <w:start w:val="1"/>
+      <w:numFmt w:val="lowerLetter"/>
+      <w:lvlText w:val="%2)"/>
+      <w:lvlJc w:val="left"/>
+      <w:pPr>
+        <w:ind w:left="1440" w:hanging="360"/>
+      </w:pPr>
+    </w:lvl>
+    <w:lvl w:ilvl="2" w:tplc="0409001B" w:tentative="1">
+      <w:start w:val="1"/>
+      <w:numFmt w:val="lowerRoman"/>
+      <w:lvlText w:val="%3."/>
+      <w:lvlJc w:val="right"/>
+      <w:pPr>
+        <w:ind w:left="2160" w:hanging="180"/>
+      </w:pPr>
+    </w:lvl>
+    <w:lvl w:ilvl="3" w:tplc="0409000F" w:tentative="1">
+      <w:start w:val="1"/>
+      <w:numFmt w:val="decimal"/>
+      <w:lvlText w:val="%4."/>
+      <w:lvlJc w:val="left"/>
+      <w:pPr>
+        <w:ind w:left="2880" w:hanging="360"/>
+      </w:pPr>
+    </w:lvl>
+    <w:lvl w:ilvl="4" w:tplc="04090019" w:tentative="1">
+      <w:start w:val="1"/>
+      <w:numFmt w:val="lowerLetter"/>
+      <w:lvlText w:val="%5."/>
+      <w:lvlJc w:val="left"/>
+      <w:pPr>
+        <w:ind w:left="3600" w:hanging="360"/>
+      </w:pPr>
+    </w:lvl>
+    <w:lvl w:ilvl="5" w:tplc="0409001B" w:tentative="1">
+      <w:start w:val="1"/>
+      <w:numFmt w:val="lowerRoman"/>
+      <w:lvlText w:val="%6."/>
+      <w:lvlJc w:val="right"/>
+      <w:pPr>
+        <w:ind w:left="4320" w:hanging="180"/>
+      </w:pPr>
+    </w:lvl>
+    <w:lvl w:ilvl="6" w:tplc="0409000F" w:tentative="1">
+      <w:start w:val="1"/>
+      <w:numFmt w:val="decimal"/>
+      <w:lvlText w:val="%7."/>
+      <w:lvlJc w:val="left"/>
+      <w:pPr>
+        <w:ind w:left="5040" w:hanging="360"/>
+      </w:pPr>
+    </w:lvl>
+    <w:lvl w:ilvl="7" w:tplc="04090019" w:tentative="1">
+      <w:start w:val="1"/>
+      <w:numFmt w:val="lowerLetter"/>
+      <w:lvlText w:val="%8."/>
+      <w:lvlJc w:val="left"/>
+      <w:pPr>
+        <w:ind w:left="5760" w:hanging="360"/>
+      </w:pPr>
+    </w:lvl>
+    <w:lvl w:ilvl="8" w:tplc="0409001B" w:tentative="1">
+      <w:start w:val="1"/>
+      <w:numFmt w:val="lowerRoman"/>
+      <w:lvlText w:val="%9."/>
+      <w:lvlJc w:val="right"/>
+      <w:pPr>
+        <w:ind w:left="6480" w:hanging="180"/>
+      </w:pPr>
+    </w:lvl>
+  </w:abstractNum>
+  <w:abstractNum w:abstractNumId="8">
     <w:nsid w:val="4D8D6A0D"/>
     <w:multiLevelType w:val="multilevel"/>
     <w:tmpl w:val="A9EE8252"/>
@@ -3395,7 +3289,292 @@
       </w:rPr>
     </w:lvl>
   </w:abstractNum>
-  <w:abstractNum w:abstractNumId="4">
+  <w:abstractNum w:abstractNumId="9">
+    <w:nsid w:val="4DB1505C"/>
+    <w:multiLevelType w:val="hybridMultilevel"/>
+    <w:tmpl w:val="E5708A5E"/>
+    <w:lvl w:ilvl="0" w:tplc="04090011">
+      <w:start w:val="1"/>
+      <w:numFmt w:val="decimal"/>
+      <w:lvlText w:val="%1)"/>
+      <w:lvlJc w:val="left"/>
+      <w:pPr>
+        <w:ind w:left="3600" w:hanging="360"/>
+      </w:pPr>
+    </w:lvl>
+    <w:lvl w:ilvl="1" w:tplc="04090019" w:tentative="1">
+      <w:start w:val="1"/>
+      <w:numFmt w:val="lowerLetter"/>
+      <w:lvlText w:val="%2."/>
+      <w:lvlJc w:val="left"/>
+      <w:pPr>
+        <w:ind w:left="4320" w:hanging="360"/>
+      </w:pPr>
+    </w:lvl>
+    <w:lvl w:ilvl="2" w:tplc="0409001B" w:tentative="1">
+      <w:start w:val="1"/>
+      <w:numFmt w:val="lowerRoman"/>
+      <w:lvlText w:val="%3."/>
+      <w:lvlJc w:val="right"/>
+      <w:pPr>
+        <w:ind w:left="5040" w:hanging="180"/>
+      </w:pPr>
+    </w:lvl>
+    <w:lvl w:ilvl="3" w:tplc="0409000F" w:tentative="1">
+      <w:start w:val="1"/>
+      <w:numFmt w:val="decimal"/>
+      <w:lvlText w:val="%4."/>
+      <w:lvlJc w:val="left"/>
+      <w:pPr>
+        <w:ind w:left="5760" w:hanging="360"/>
+      </w:pPr>
+    </w:lvl>
+    <w:lvl w:ilvl="4" w:tplc="04090019" w:tentative="1">
+      <w:start w:val="1"/>
+      <w:numFmt w:val="lowerLetter"/>
+      <w:lvlText w:val="%5."/>
+      <w:lvlJc w:val="left"/>
+      <w:pPr>
+        <w:ind w:left="6480" w:hanging="360"/>
+      </w:pPr>
+    </w:lvl>
+    <w:lvl w:ilvl="5" w:tplc="0409001B" w:tentative="1">
+      <w:start w:val="1"/>
+      <w:numFmt w:val="lowerRoman"/>
+      <w:lvlText w:val="%6."/>
+      <w:lvlJc w:val="right"/>
+      <w:pPr>
+        <w:ind w:left="7200" w:hanging="180"/>
+      </w:pPr>
+    </w:lvl>
+    <w:lvl w:ilvl="6" w:tplc="0409000F" w:tentative="1">
+      <w:start w:val="1"/>
+      <w:numFmt w:val="decimal"/>
+      <w:lvlText w:val="%7."/>
+      <w:lvlJc w:val="left"/>
+      <w:pPr>
+        <w:ind w:left="7920" w:hanging="360"/>
+      </w:pPr>
+    </w:lvl>
+    <w:lvl w:ilvl="7" w:tplc="04090019" w:tentative="1">
+      <w:start w:val="1"/>
+      <w:numFmt w:val="lowerLetter"/>
+      <w:lvlText w:val="%8."/>
+      <w:lvlJc w:val="left"/>
+      <w:pPr>
+        <w:ind w:left="8640" w:hanging="360"/>
+      </w:pPr>
+    </w:lvl>
+    <w:lvl w:ilvl="8" w:tplc="0409001B" w:tentative="1">
+      <w:start w:val="1"/>
+      <w:numFmt w:val="lowerRoman"/>
+      <w:lvlText w:val="%9."/>
+      <w:lvlJc w:val="right"/>
+      <w:pPr>
+        <w:ind w:left="9360" w:hanging="180"/>
+      </w:pPr>
+    </w:lvl>
+  </w:abstractNum>
+  <w:abstractNum w:abstractNumId="10">
+    <w:nsid w:val="504819A9"/>
+    <w:multiLevelType w:val="hybridMultilevel"/>
+    <w:tmpl w:val="2056DA1A"/>
+    <w:lvl w:ilvl="0" w:tplc="0409000F">
+      <w:start w:val="1"/>
+      <w:numFmt w:val="decimal"/>
+      <w:lvlText w:val="%1."/>
+      <w:lvlJc w:val="left"/>
+      <w:pPr>
+        <w:ind w:left="10080" w:hanging="360"/>
+      </w:pPr>
+    </w:lvl>
+    <w:lvl w:ilvl="1" w:tplc="04090019" w:tentative="1">
+      <w:start w:val="1"/>
+      <w:numFmt w:val="lowerLetter"/>
+      <w:lvlText w:val="%2."/>
+      <w:lvlJc w:val="left"/>
+      <w:pPr>
+        <w:ind w:left="10800" w:hanging="360"/>
+      </w:pPr>
+    </w:lvl>
+    <w:lvl w:ilvl="2" w:tplc="0409001B" w:tentative="1">
+      <w:start w:val="1"/>
+      <w:numFmt w:val="lowerRoman"/>
+      <w:lvlText w:val="%3."/>
+      <w:lvlJc w:val="right"/>
+      <w:pPr>
+        <w:ind w:left="11520" w:hanging="180"/>
+      </w:pPr>
+    </w:lvl>
+    <w:lvl w:ilvl="3" w:tplc="0409000F" w:tentative="1">
+      <w:start w:val="1"/>
+      <w:numFmt w:val="decimal"/>
+      <w:lvlText w:val="%4."/>
+      <w:lvlJc w:val="left"/>
+      <w:pPr>
+        <w:ind w:left="12240" w:hanging="360"/>
+      </w:pPr>
+    </w:lvl>
+    <w:lvl w:ilvl="4" w:tplc="04090019" w:tentative="1">
+      <w:start w:val="1"/>
+      <w:numFmt w:val="lowerLetter"/>
+      <w:lvlText w:val="%5."/>
+      <w:lvlJc w:val="left"/>
+      <w:pPr>
+        <w:ind w:left="12960" w:hanging="360"/>
+      </w:pPr>
+    </w:lvl>
+    <w:lvl w:ilvl="5" w:tplc="0409001B" w:tentative="1">
+      <w:start w:val="1"/>
+      <w:numFmt w:val="lowerRoman"/>
+      <w:lvlText w:val="%6."/>
+      <w:lvlJc w:val="right"/>
+      <w:pPr>
+        <w:ind w:left="13680" w:hanging="180"/>
+      </w:pPr>
+    </w:lvl>
+    <w:lvl w:ilvl="6" w:tplc="0409000F" w:tentative="1">
+      <w:start w:val="1"/>
+      <w:numFmt w:val="decimal"/>
+      <w:lvlText w:val="%7."/>
+      <w:lvlJc w:val="left"/>
+      <w:pPr>
+        <w:ind w:left="14400" w:hanging="360"/>
+      </w:pPr>
+    </w:lvl>
+    <w:lvl w:ilvl="7" w:tplc="04090019" w:tentative="1">
+      <w:start w:val="1"/>
+      <w:numFmt w:val="lowerLetter"/>
+      <w:lvlText w:val="%8."/>
+      <w:lvlJc w:val="left"/>
+      <w:pPr>
+        <w:ind w:left="15120" w:hanging="360"/>
+      </w:pPr>
+    </w:lvl>
+    <w:lvl w:ilvl="8" w:tplc="0409001B" w:tentative="1">
+      <w:start w:val="1"/>
+      <w:numFmt w:val="lowerRoman"/>
+      <w:lvlText w:val="%9."/>
+      <w:lvlJc w:val="right"/>
+      <w:pPr>
+        <w:ind w:left="15840" w:hanging="180"/>
+      </w:pPr>
+    </w:lvl>
+  </w:abstractNum>
+  <w:abstractNum w:abstractNumId="11">
+    <w:nsid w:val="51642D5D"/>
+    <w:multiLevelType w:val="multilevel"/>
+    <w:tmpl w:val="EC0E55BA"/>
+    <w:lvl w:ilvl="0">
+      <w:start w:val="1"/>
+      <w:numFmt w:val="decimal"/>
+      <w:lvlText w:val="%1)"/>
+      <w:lvlJc w:val="left"/>
+      <w:pPr>
+        <w:ind w:left="360" w:hanging="360"/>
+      </w:pPr>
+      <w:rPr>
+        <w:rFonts w:hint="default"/>
+      </w:rPr>
+    </w:lvl>
+    <w:lvl w:ilvl="1">
+      <w:start w:val="1"/>
+      <w:numFmt w:val="lowerLetter"/>
+      <w:lvlText w:val="%2)"/>
+      <w:lvlJc w:val="left"/>
+      <w:pPr>
+        <w:ind w:left="720" w:hanging="360"/>
+      </w:pPr>
+      <w:rPr>
+        <w:rFonts w:hint="default"/>
+      </w:rPr>
+    </w:lvl>
+    <w:lvl w:ilvl="2">
+      <w:start w:val="1"/>
+      <w:numFmt w:val="lowerRoman"/>
+      <w:lvlText w:val="%3)"/>
+      <w:lvlJc w:val="left"/>
+      <w:pPr>
+        <w:ind w:left="1080" w:hanging="360"/>
+      </w:pPr>
+      <w:rPr>
+        <w:rFonts w:hint="default"/>
+      </w:rPr>
+    </w:lvl>
+    <w:lvl w:ilvl="3">
+      <w:start w:val="1"/>
+      <w:numFmt w:val="decimal"/>
+      <w:lvlText w:val="(%4)"/>
+      <w:lvlJc w:val="left"/>
+      <w:pPr>
+        <w:ind w:left="1440" w:hanging="360"/>
+      </w:pPr>
+      <w:rPr>
+        <w:rFonts w:hint="default"/>
+      </w:rPr>
+    </w:lvl>
+    <w:lvl w:ilvl="4">
+      <w:start w:val="2"/>
+      <w:numFmt w:val="lowerLetter"/>
+      <w:lvlText w:val="(%5)"/>
+      <w:lvlJc w:val="left"/>
+      <w:pPr>
+        <w:ind w:left="1800" w:hanging="360"/>
+      </w:pPr>
+      <w:rPr>
+        <w:rFonts w:hint="default"/>
+      </w:rPr>
+    </w:lvl>
+    <w:lvl w:ilvl="5">
+      <w:start w:val="1"/>
+      <w:numFmt w:val="lowerRoman"/>
+      <w:lvlText w:val="(%6)"/>
+      <w:lvlJc w:val="left"/>
+      <w:pPr>
+        <w:ind w:left="2160" w:hanging="360"/>
+      </w:pPr>
+      <w:rPr>
+        <w:rFonts w:hint="default"/>
+      </w:rPr>
+    </w:lvl>
+    <w:lvl w:ilvl="6">
+      <w:start w:val="1"/>
+      <w:numFmt w:val="decimal"/>
+      <w:lvlText w:val="%7."/>
+      <w:lvlJc w:val="left"/>
+      <w:pPr>
+        <w:ind w:left="2520" w:hanging="360"/>
+      </w:pPr>
+      <w:rPr>
+        <w:rFonts w:hint="default"/>
+      </w:rPr>
+    </w:lvl>
+    <w:lvl w:ilvl="7">
+      <w:start w:val="1"/>
+      <w:numFmt w:val="lowerLetter"/>
+      <w:lvlText w:val="%8."/>
+      <w:lvlJc w:val="left"/>
+      <w:pPr>
+        <w:ind w:left="2880" w:hanging="360"/>
+      </w:pPr>
+      <w:rPr>
+        <w:rFonts w:hint="default"/>
+      </w:rPr>
+    </w:lvl>
+    <w:lvl w:ilvl="8">
+      <w:start w:val="1"/>
+      <w:numFmt w:val="lowerRoman"/>
+      <w:lvlText w:val="%9."/>
+      <w:lvlJc w:val="left"/>
+      <w:pPr>
+        <w:ind w:left="3240" w:hanging="360"/>
+      </w:pPr>
+      <w:rPr>
+        <w:rFonts w:hint="default"/>
+      </w:rPr>
+    </w:lvl>
+  </w:abstractNum>
+  <w:abstractNum w:abstractNumId="12">
     <w:nsid w:val="524857DC"/>
     <w:multiLevelType w:val="hybridMultilevel"/>
     <w:tmpl w:val="98E8AA4C"/>
@@ -3481,7 +3660,7 @@
       </w:pPr>
     </w:lvl>
   </w:abstractNum>
-  <w:abstractNum w:abstractNumId="5">
+  <w:abstractNum w:abstractNumId="13">
     <w:nsid w:val="527E6846"/>
     <w:multiLevelType w:val="hybridMultilevel"/>
     <w:tmpl w:val="0B32EC6A"/>
@@ -3567,7 +3746,7 @@
       </w:pPr>
     </w:lvl>
   </w:abstractNum>
-  <w:abstractNum w:abstractNumId="6">
+  <w:abstractNum w:abstractNumId="14">
     <w:nsid w:val="705A6FB4"/>
     <w:multiLevelType w:val="multilevel"/>
     <w:tmpl w:val="1712761A"/>
@@ -3717,25 +3896,25 @@
     </w:lvl>
   </w:abstractNum>
   <w:num w:numId="1">
-    <w:abstractNumId w:val="0"/>
+    <w:abstractNumId w:val="2"/>
   </w:num>
   <w:num w:numId="2">
+    <w:abstractNumId w:val="12"/>
+  </w:num>
+  <w:num w:numId="3">
+    <w:abstractNumId w:val="13"/>
+  </w:num>
+  <w:num w:numId="4">
+    <w:abstractNumId w:val="3"/>
+  </w:num>
+  <w:num w:numId="5">
     <w:abstractNumId w:val="4"/>
   </w:num>
-  <w:num w:numId="3">
-    <w:abstractNumId w:val="5"/>
-  </w:num>
-  <w:num w:numId="4">
-    <w:abstractNumId w:val="1"/>
-  </w:num>
-  <w:num w:numId="5">
-    <w:abstractNumId w:val="2"/>
-  </w:num>
   <w:num w:numId="6">
-    <w:abstractNumId w:val="3"/>
+    <w:abstractNumId w:val="8"/>
   </w:num>
   <w:num w:numId="7">
-    <w:abstractNumId w:val="3"/>
+    <w:abstractNumId w:val="8"/>
     <w:lvlOverride w:ilvl="1">
       <w:lvl w:ilvl="1">
         <w:numFmt w:val="bullet"/>
@@ -3755,10 +3934,10 @@
     </w:lvlOverride>
   </w:num>
   <w:num w:numId="8">
-    <w:abstractNumId w:val="6"/>
+    <w:abstractNumId w:val="14"/>
   </w:num>
   <w:num w:numId="9">
-    <w:abstractNumId w:val="6"/>
+    <w:abstractNumId w:val="14"/>
     <w:lvlOverride w:ilvl="1">
       <w:lvl w:ilvl="1">
         <w:numFmt w:val="bullet"/>
@@ -3776,6 +3955,30 @@
         </w:rPr>
       </w:lvl>
     </w:lvlOverride>
+  </w:num>
+  <w:num w:numId="10">
+    <w:abstractNumId w:val="6"/>
+  </w:num>
+  <w:num w:numId="11">
+    <w:abstractNumId w:val="5"/>
+  </w:num>
+  <w:num w:numId="12">
+    <w:abstractNumId w:val="1"/>
+  </w:num>
+  <w:num w:numId="13">
+    <w:abstractNumId w:val="10"/>
+  </w:num>
+  <w:num w:numId="14">
+    <w:abstractNumId w:val="0"/>
+  </w:num>
+  <w:num w:numId="15">
+    <w:abstractNumId w:val="9"/>
+  </w:num>
+  <w:num w:numId="16">
+    <w:abstractNumId w:val="7"/>
+  </w:num>
+  <w:num w:numId="17">
+    <w:abstractNumId w:val="11"/>
   </w:num>
 </w:numbering>
 </file>
@@ -4033,6 +4236,175 @@
       <w:szCs w:val="24"/>
     </w:rPr>
   </w:style>
+  <w:style w:type="paragraph" w:styleId="EndnoteText">
+    <w:name w:val="endnote text"/>
+    <w:basedOn w:val="Normal"/>
+    <w:link w:val="EndnoteTextChar"/>
+    <w:uiPriority w:val="99"/>
+    <w:semiHidden/>
+    <w:unhideWhenUsed/>
+    <w:rsid w:val="00170F66"/>
+    <w:pPr>
+      <w:spacing w:after="0" w:line="240" w:lineRule="auto"/>
+    </w:pPr>
+    <w:rPr>
+      <w:sz w:val="20"/>
+      <w:szCs w:val="20"/>
+    </w:rPr>
+  </w:style>
+  <w:style w:type="character" w:customStyle="1" w:styleId="EndnoteTextChar">
+    <w:name w:val="Endnote Text Char"/>
+    <w:basedOn w:val="DefaultParagraphFont"/>
+    <w:link w:val="EndnoteText"/>
+    <w:uiPriority w:val="99"/>
+    <w:semiHidden/>
+    <w:rsid w:val="00170F66"/>
+    <w:rPr>
+      <w:sz w:val="20"/>
+      <w:szCs w:val="20"/>
+    </w:rPr>
+  </w:style>
+  <w:style w:type="character" w:styleId="EndnoteReference">
+    <w:name w:val="endnote reference"/>
+    <w:basedOn w:val="DefaultParagraphFont"/>
+    <w:uiPriority w:val="99"/>
+    <w:semiHidden/>
+    <w:unhideWhenUsed/>
+    <w:rsid w:val="00170F66"/>
+    <w:rPr>
+      <w:vertAlign w:val="superscript"/>
+    </w:rPr>
+  </w:style>
+  <w:style w:type="table" w:styleId="TableGrid">
+    <w:name w:val="Table Grid"/>
+    <w:basedOn w:val="TableNormal"/>
+    <w:uiPriority w:val="59"/>
+    <w:rsid w:val="00323313"/>
+    <w:pPr>
+      <w:spacing w:after="0" w:line="240" w:lineRule="auto"/>
+    </w:pPr>
+    <w:tblPr>
+      <w:tblInd w:w="0" w:type="dxa"/>
+      <w:tblBorders>
+        <w:top w:val="single" w:sz="4" w:space="0" w:color="auto"/>
+        <w:left w:val="single" w:sz="4" w:space="0" w:color="auto"/>
+        <w:bottom w:val="single" w:sz="4" w:space="0" w:color="auto"/>
+        <w:right w:val="single" w:sz="4" w:space="0" w:color="auto"/>
+        <w:insideH w:val="single" w:sz="4" w:space="0" w:color="auto"/>
+        <w:insideV w:val="single" w:sz="4" w:space="0" w:color="auto"/>
+      </w:tblBorders>
+      <w:tblCellMar>
+        <w:top w:w="0" w:type="dxa"/>
+        <w:left w:w="108" w:type="dxa"/>
+        <w:bottom w:w="0" w:type="dxa"/>
+        <w:right w:w="108" w:type="dxa"/>
+      </w:tblCellMar>
+    </w:tblPr>
+  </w:style>
+  <w:style w:type="table" w:styleId="LightList">
+    <w:name w:val="Light List"/>
+    <w:basedOn w:val="TableNormal"/>
+    <w:uiPriority w:val="61"/>
+    <w:rsid w:val="00323313"/>
+    <w:pPr>
+      <w:spacing w:after="0" w:line="240" w:lineRule="auto"/>
+    </w:pPr>
+    <w:tblPr>
+      <w:tblStyleRowBandSize w:val="1"/>
+      <w:tblStyleColBandSize w:val="1"/>
+      <w:tblInd w:w="0" w:type="dxa"/>
+      <w:tblBorders>
+        <w:top w:val="single" w:sz="8" w:space="0" w:color="000000" w:themeColor="text1"/>
+        <w:left w:val="single" w:sz="8" w:space="0" w:color="000000" w:themeColor="text1"/>
+        <w:bottom w:val="single" w:sz="8" w:space="0" w:color="000000" w:themeColor="text1"/>
+        <w:right w:val="single" w:sz="8" w:space="0" w:color="000000" w:themeColor="text1"/>
+      </w:tblBorders>
+      <w:tblCellMar>
+        <w:top w:w="0" w:type="dxa"/>
+        <w:left w:w="108" w:type="dxa"/>
+        <w:bottom w:w="0" w:type="dxa"/>
+        <w:right w:w="108" w:type="dxa"/>
+      </w:tblCellMar>
+    </w:tblPr>
+    <w:tblStylePr w:type="firstRow">
+      <w:pPr>
+        <w:spacing w:before="0" w:after="0" w:line="240" w:lineRule="auto"/>
+      </w:pPr>
+      <w:rPr>
+        <w:b/>
+        <w:bCs/>
+        <w:color w:val="FFFFFF" w:themeColor="background1"/>
+      </w:rPr>
+      <w:tblPr/>
+      <w:tcPr>
+        <w:shd w:val="clear" w:color="auto" w:fill="000000" w:themeFill="text1"/>
+      </w:tcPr>
+    </w:tblStylePr>
+    <w:tblStylePr w:type="lastRow">
+      <w:pPr>
+        <w:spacing w:before="0" w:after="0" w:line="240" w:lineRule="auto"/>
+      </w:pPr>
+      <w:rPr>
+        <w:b/>
+        <w:bCs/>
+      </w:rPr>
+      <w:tblPr/>
+      <w:tcPr>
+        <w:tcBorders>
+          <w:top w:val="double" w:sz="6" w:space="0" w:color="000000" w:themeColor="text1"/>
+          <w:left w:val="single" w:sz="8" w:space="0" w:color="000000" w:themeColor="text1"/>
+          <w:bottom w:val="single" w:sz="8" w:space="0" w:color="000000" w:themeColor="text1"/>
+          <w:right w:val="single" w:sz="8" w:space="0" w:color="000000" w:themeColor="text1"/>
+        </w:tcBorders>
+      </w:tcPr>
+    </w:tblStylePr>
+    <w:tblStylePr w:type="firstCol">
+      <w:rPr>
+        <w:b/>
+        <w:bCs/>
+      </w:rPr>
+    </w:tblStylePr>
+    <w:tblStylePr w:type="lastCol">
+      <w:rPr>
+        <w:b/>
+        <w:bCs/>
+      </w:rPr>
+    </w:tblStylePr>
+    <w:tblStylePr w:type="band1Vert">
+      <w:tblPr/>
+      <w:tcPr>
+        <w:tcBorders>
+          <w:top w:val="single" w:sz="8" w:space="0" w:color="000000" w:themeColor="text1"/>
+          <w:left w:val="single" w:sz="8" w:space="0" w:color="000000" w:themeColor="text1"/>
+          <w:bottom w:val="single" w:sz="8" w:space="0" w:color="000000" w:themeColor="text1"/>
+          <w:right w:val="single" w:sz="8" w:space="0" w:color="000000" w:themeColor="text1"/>
+        </w:tcBorders>
+      </w:tcPr>
+    </w:tblStylePr>
+    <w:tblStylePr w:type="band1Horz">
+      <w:tblPr/>
+      <w:tcPr>
+        <w:tcBorders>
+          <w:top w:val="single" w:sz="8" w:space="0" w:color="000000" w:themeColor="text1"/>
+          <w:left w:val="single" w:sz="8" w:space="0" w:color="000000" w:themeColor="text1"/>
+          <w:bottom w:val="single" w:sz="8" w:space="0" w:color="000000" w:themeColor="text1"/>
+          <w:right w:val="single" w:sz="8" w:space="0" w:color="000000" w:themeColor="text1"/>
+        </w:tcBorders>
+      </w:tcPr>
+    </w:tblStylePr>
+  </w:style>
+  <w:style w:type="character" w:styleId="FollowedHyperlink">
+    <w:name w:val="FollowedHyperlink"/>
+    <w:basedOn w:val="DefaultParagraphFont"/>
+    <w:uiPriority w:val="99"/>
+    <w:semiHidden/>
+    <w:unhideWhenUsed/>
+    <w:rsid w:val="002762D4"/>
+    <w:rPr>
+      <w:color w:val="800080" w:themeColor="followedHyperlink"/>
+      <w:u w:val="single"/>
+    </w:rPr>
+  </w:style>
 </w:styles>
 </file>
 
@@ -4287,6 +4659,175 @@
       <w:rFonts w:ascii="Times New Roman" w:eastAsia="Times New Roman" w:hAnsi="Times New Roman" w:cs="Times New Roman"/>
       <w:sz w:val="24"/>
       <w:szCs w:val="24"/>
+    </w:rPr>
+  </w:style>
+  <w:style w:type="paragraph" w:styleId="EndnoteText">
+    <w:name w:val="endnote text"/>
+    <w:basedOn w:val="Normal"/>
+    <w:link w:val="EndnoteTextChar"/>
+    <w:uiPriority w:val="99"/>
+    <w:semiHidden/>
+    <w:unhideWhenUsed/>
+    <w:rsid w:val="00170F66"/>
+    <w:pPr>
+      <w:spacing w:after="0" w:line="240" w:lineRule="auto"/>
+    </w:pPr>
+    <w:rPr>
+      <w:sz w:val="20"/>
+      <w:szCs w:val="20"/>
+    </w:rPr>
+  </w:style>
+  <w:style w:type="character" w:customStyle="1" w:styleId="EndnoteTextChar">
+    <w:name w:val="Endnote Text Char"/>
+    <w:basedOn w:val="DefaultParagraphFont"/>
+    <w:link w:val="EndnoteText"/>
+    <w:uiPriority w:val="99"/>
+    <w:semiHidden/>
+    <w:rsid w:val="00170F66"/>
+    <w:rPr>
+      <w:sz w:val="20"/>
+      <w:szCs w:val="20"/>
+    </w:rPr>
+  </w:style>
+  <w:style w:type="character" w:styleId="EndnoteReference">
+    <w:name w:val="endnote reference"/>
+    <w:basedOn w:val="DefaultParagraphFont"/>
+    <w:uiPriority w:val="99"/>
+    <w:semiHidden/>
+    <w:unhideWhenUsed/>
+    <w:rsid w:val="00170F66"/>
+    <w:rPr>
+      <w:vertAlign w:val="superscript"/>
+    </w:rPr>
+  </w:style>
+  <w:style w:type="table" w:styleId="TableGrid">
+    <w:name w:val="Table Grid"/>
+    <w:basedOn w:val="TableNormal"/>
+    <w:uiPriority w:val="59"/>
+    <w:rsid w:val="00323313"/>
+    <w:pPr>
+      <w:spacing w:after="0" w:line="240" w:lineRule="auto"/>
+    </w:pPr>
+    <w:tblPr>
+      <w:tblInd w:w="0" w:type="dxa"/>
+      <w:tblBorders>
+        <w:top w:val="single" w:sz="4" w:space="0" w:color="auto"/>
+        <w:left w:val="single" w:sz="4" w:space="0" w:color="auto"/>
+        <w:bottom w:val="single" w:sz="4" w:space="0" w:color="auto"/>
+        <w:right w:val="single" w:sz="4" w:space="0" w:color="auto"/>
+        <w:insideH w:val="single" w:sz="4" w:space="0" w:color="auto"/>
+        <w:insideV w:val="single" w:sz="4" w:space="0" w:color="auto"/>
+      </w:tblBorders>
+      <w:tblCellMar>
+        <w:top w:w="0" w:type="dxa"/>
+        <w:left w:w="108" w:type="dxa"/>
+        <w:bottom w:w="0" w:type="dxa"/>
+        <w:right w:w="108" w:type="dxa"/>
+      </w:tblCellMar>
+    </w:tblPr>
+  </w:style>
+  <w:style w:type="table" w:styleId="LightList">
+    <w:name w:val="Light List"/>
+    <w:basedOn w:val="TableNormal"/>
+    <w:uiPriority w:val="61"/>
+    <w:rsid w:val="00323313"/>
+    <w:pPr>
+      <w:spacing w:after="0" w:line="240" w:lineRule="auto"/>
+    </w:pPr>
+    <w:tblPr>
+      <w:tblStyleRowBandSize w:val="1"/>
+      <w:tblStyleColBandSize w:val="1"/>
+      <w:tblInd w:w="0" w:type="dxa"/>
+      <w:tblBorders>
+        <w:top w:val="single" w:sz="8" w:space="0" w:color="000000" w:themeColor="text1"/>
+        <w:left w:val="single" w:sz="8" w:space="0" w:color="000000" w:themeColor="text1"/>
+        <w:bottom w:val="single" w:sz="8" w:space="0" w:color="000000" w:themeColor="text1"/>
+        <w:right w:val="single" w:sz="8" w:space="0" w:color="000000" w:themeColor="text1"/>
+      </w:tblBorders>
+      <w:tblCellMar>
+        <w:top w:w="0" w:type="dxa"/>
+        <w:left w:w="108" w:type="dxa"/>
+        <w:bottom w:w="0" w:type="dxa"/>
+        <w:right w:w="108" w:type="dxa"/>
+      </w:tblCellMar>
+    </w:tblPr>
+    <w:tblStylePr w:type="firstRow">
+      <w:pPr>
+        <w:spacing w:before="0" w:after="0" w:line="240" w:lineRule="auto"/>
+      </w:pPr>
+      <w:rPr>
+        <w:b/>
+        <w:bCs/>
+        <w:color w:val="FFFFFF" w:themeColor="background1"/>
+      </w:rPr>
+      <w:tblPr/>
+      <w:tcPr>
+        <w:shd w:val="clear" w:color="auto" w:fill="000000" w:themeFill="text1"/>
+      </w:tcPr>
+    </w:tblStylePr>
+    <w:tblStylePr w:type="lastRow">
+      <w:pPr>
+        <w:spacing w:before="0" w:after="0" w:line="240" w:lineRule="auto"/>
+      </w:pPr>
+      <w:rPr>
+        <w:b/>
+        <w:bCs/>
+      </w:rPr>
+      <w:tblPr/>
+      <w:tcPr>
+        <w:tcBorders>
+          <w:top w:val="double" w:sz="6" w:space="0" w:color="000000" w:themeColor="text1"/>
+          <w:left w:val="single" w:sz="8" w:space="0" w:color="000000" w:themeColor="text1"/>
+          <w:bottom w:val="single" w:sz="8" w:space="0" w:color="000000" w:themeColor="text1"/>
+          <w:right w:val="single" w:sz="8" w:space="0" w:color="000000" w:themeColor="text1"/>
+        </w:tcBorders>
+      </w:tcPr>
+    </w:tblStylePr>
+    <w:tblStylePr w:type="firstCol">
+      <w:rPr>
+        <w:b/>
+        <w:bCs/>
+      </w:rPr>
+    </w:tblStylePr>
+    <w:tblStylePr w:type="lastCol">
+      <w:rPr>
+        <w:b/>
+        <w:bCs/>
+      </w:rPr>
+    </w:tblStylePr>
+    <w:tblStylePr w:type="band1Vert">
+      <w:tblPr/>
+      <w:tcPr>
+        <w:tcBorders>
+          <w:top w:val="single" w:sz="8" w:space="0" w:color="000000" w:themeColor="text1"/>
+          <w:left w:val="single" w:sz="8" w:space="0" w:color="000000" w:themeColor="text1"/>
+          <w:bottom w:val="single" w:sz="8" w:space="0" w:color="000000" w:themeColor="text1"/>
+          <w:right w:val="single" w:sz="8" w:space="0" w:color="000000" w:themeColor="text1"/>
+        </w:tcBorders>
+      </w:tcPr>
+    </w:tblStylePr>
+    <w:tblStylePr w:type="band1Horz">
+      <w:tblPr/>
+      <w:tcPr>
+        <w:tcBorders>
+          <w:top w:val="single" w:sz="8" w:space="0" w:color="000000" w:themeColor="text1"/>
+          <w:left w:val="single" w:sz="8" w:space="0" w:color="000000" w:themeColor="text1"/>
+          <w:bottom w:val="single" w:sz="8" w:space="0" w:color="000000" w:themeColor="text1"/>
+          <w:right w:val="single" w:sz="8" w:space="0" w:color="000000" w:themeColor="text1"/>
+        </w:tcBorders>
+      </w:tcPr>
+    </w:tblStylePr>
+  </w:style>
+  <w:style w:type="character" w:styleId="FollowedHyperlink">
+    <w:name w:val="FollowedHyperlink"/>
+    <w:basedOn w:val="DefaultParagraphFont"/>
+    <w:uiPriority w:val="99"/>
+    <w:semiHidden/>
+    <w:unhideWhenUsed/>
+    <w:rsid w:val="002762D4"/>
+    <w:rPr>
+      <w:color w:val="800080" w:themeColor="followedHyperlink"/>
+      <w:u w:val="single"/>
     </w:rPr>
   </w:style>
 </w:styles>
@@ -4582,7 +5123,7 @@
 </file>
 
 <file path=customXml/itemProps1.xml><?xml version="1.0" encoding="utf-8"?>
-<ds:datastoreItem xmlns:ds="http://schemas.openxmlformats.org/officeDocument/2006/customXml" ds:itemID="{B3535140-E94F-4F49-BD9E-B04AE78DA70B}">
+<ds:datastoreItem xmlns:ds="http://schemas.openxmlformats.org/officeDocument/2006/customXml" ds:itemID="{7E97C7C9-E0ED-4C06-B06E-16C5779A6B29}">
   <ds:schemaRefs>
     <ds:schemaRef ds:uri="http://schemas.openxmlformats.org/officeDocument/2006/bibliography"/>
   </ds:schemaRefs>

</xml_diff>